<commit_message>
izmene na osnovu implementacije
</commit_message>
<xml_diff>
--- a/dokumentacija/faza2/ssu/izlazak.docx
+++ b/dokumentacija/faza2/ssu/izlazak.docx
@@ -8,12 +8,53 @@
         <w:ind w:left="426" w:hanging="10"/>
         <w:jc w:val="center"/>
       </w:pPr>
+      <w:proofErr w:type="spellStart"/>
       <w:r>
         <w:rPr>
           <w:rFonts w:ascii="Arial" w:eastAsia="Arial" w:hAnsi="Arial" w:cs="Arial"/>
           <w:sz w:val="24"/>
         </w:rPr>
-        <w:t xml:space="preserve">Elektrotehnički fakultet u Beogradu </w:t>
+        <w:t>Elektrotehnički</w:t>
+      </w:r>
+      <w:proofErr w:type="spellEnd"/>
+      <w:r>
+        <w:rPr>
+          <w:rFonts w:ascii="Arial" w:eastAsia="Arial" w:hAnsi="Arial" w:cs="Arial"/>
+          <w:sz w:val="24"/>
+        </w:rPr>
+        <w:t xml:space="preserve"> </w:t>
+      </w:r>
+      <w:proofErr w:type="spellStart"/>
+      <w:r>
+        <w:rPr>
+          <w:rFonts w:ascii="Arial" w:eastAsia="Arial" w:hAnsi="Arial" w:cs="Arial"/>
+          <w:sz w:val="24"/>
+        </w:rPr>
+        <w:t>fakultet</w:t>
+      </w:r>
+      <w:proofErr w:type="spellEnd"/>
+      <w:r>
+        <w:rPr>
+          <w:rFonts w:ascii="Arial" w:eastAsia="Arial" w:hAnsi="Arial" w:cs="Arial"/>
+          <w:sz w:val="24"/>
+        </w:rPr>
+        <w:t xml:space="preserve"> u </w:t>
+      </w:r>
+      <w:proofErr w:type="spellStart"/>
+      <w:r>
+        <w:rPr>
+          <w:rFonts w:ascii="Arial" w:eastAsia="Arial" w:hAnsi="Arial" w:cs="Arial"/>
+          <w:sz w:val="24"/>
+        </w:rPr>
+        <w:t>Beogradu</w:t>
+      </w:r>
+      <w:proofErr w:type="spellEnd"/>
+      <w:r>
+        <w:rPr>
+          <w:rFonts w:ascii="Arial" w:eastAsia="Arial" w:hAnsi="Arial" w:cs="Arial"/>
+          <w:sz w:val="24"/>
+        </w:rPr>
+        <w:t xml:space="preserve"> </w:t>
       </w:r>
     </w:p>
     <w:p>
@@ -34,7 +75,55 @@
           <w:rFonts w:ascii="Arial" w:eastAsia="Arial" w:hAnsi="Arial" w:cs="Arial"/>
           <w:sz w:val="24"/>
         </w:rPr>
-        <w:t xml:space="preserve">SI3PSI Principi Softverskog Inženjerstva </w:t>
+        <w:t xml:space="preserve">SI3PSI </w:t>
+      </w:r>
+      <w:proofErr w:type="spellStart"/>
+      <w:r>
+        <w:rPr>
+          <w:rFonts w:ascii="Arial" w:eastAsia="Arial" w:hAnsi="Arial" w:cs="Arial"/>
+          <w:sz w:val="24"/>
+        </w:rPr>
+        <w:t>Principi</w:t>
+      </w:r>
+      <w:proofErr w:type="spellEnd"/>
+      <w:r>
+        <w:rPr>
+          <w:rFonts w:ascii="Arial" w:eastAsia="Arial" w:hAnsi="Arial" w:cs="Arial"/>
+          <w:sz w:val="24"/>
+        </w:rPr>
+        <w:t xml:space="preserve"> </w:t>
+      </w:r>
+      <w:proofErr w:type="spellStart"/>
+      <w:r>
+        <w:rPr>
+          <w:rFonts w:ascii="Arial" w:eastAsia="Arial" w:hAnsi="Arial" w:cs="Arial"/>
+          <w:sz w:val="24"/>
+        </w:rPr>
+        <w:t>Softverskog</w:t>
+      </w:r>
+      <w:proofErr w:type="spellEnd"/>
+      <w:r>
+        <w:rPr>
+          <w:rFonts w:ascii="Arial" w:eastAsia="Arial" w:hAnsi="Arial" w:cs="Arial"/>
+          <w:sz w:val="24"/>
+        </w:rPr>
+        <w:t xml:space="preserve"> </w:t>
+      </w:r>
+      <w:proofErr w:type="spellStart"/>
+      <w:r>
+        <w:rPr>
+          <w:rFonts w:ascii="Arial" w:eastAsia="Arial" w:hAnsi="Arial" w:cs="Arial"/>
+          <w:sz w:val="24"/>
+        </w:rPr>
+        <w:t>Inženjerstva</w:t>
+      </w:r>
+      <w:proofErr w:type="spellEnd"/>
+      <w:r>
+        <w:rPr>
+          <w:rFonts w:ascii="Arial" w:eastAsia="Arial" w:hAnsi="Arial" w:cs="Arial"/>
+          <w:sz w:val="24"/>
+        </w:rPr>
+        <w:t xml:space="preserve"> </w:t>
       </w:r>
     </w:p>
     <w:p>
@@ -154,22 +243,78 @@
           <w:sz w:val="36"/>
         </w:rPr>
       </w:pPr>
+      <w:proofErr w:type="spellStart"/>
       <w:r>
         <w:rPr>
           <w:rFonts w:ascii="Arial" w:eastAsia="Arial" w:hAnsi="Arial" w:cs="Arial"/>
           <w:b/>
           <w:sz w:val="36"/>
         </w:rPr>
-        <w:t>Specifikacija scenarija upotrebe funkcionalnost</w:t>
-      </w:r>
+        <w:t>Specifikacija</w:t>
+      </w:r>
+      <w:proofErr w:type="spellEnd"/>
       <w:r>
         <w:rPr>
           <w:rFonts w:ascii="Arial" w:eastAsia="Arial" w:hAnsi="Arial" w:cs="Arial"/>
           <w:b/>
           <w:sz w:val="36"/>
         </w:rPr>
+        <w:t xml:space="preserve"> </w:t>
+      </w:r>
+      <w:proofErr w:type="spellStart"/>
+      <w:r>
+        <w:rPr>
+          <w:rFonts w:ascii="Arial" w:eastAsia="Arial" w:hAnsi="Arial" w:cs="Arial"/>
+          <w:b/>
+          <w:sz w:val="36"/>
+        </w:rPr>
+        <w:t>scenarija</w:t>
+      </w:r>
+      <w:proofErr w:type="spellEnd"/>
+      <w:r>
+        <w:rPr>
+          <w:rFonts w:ascii="Arial" w:eastAsia="Arial" w:hAnsi="Arial" w:cs="Arial"/>
+          <w:b/>
+          <w:sz w:val="36"/>
+        </w:rPr>
+        <w:t xml:space="preserve"> </w:t>
+      </w:r>
+      <w:proofErr w:type="spellStart"/>
+      <w:r>
+        <w:rPr>
+          <w:rFonts w:ascii="Arial" w:eastAsia="Arial" w:hAnsi="Arial" w:cs="Arial"/>
+          <w:b/>
+          <w:sz w:val="36"/>
+        </w:rPr>
+        <w:t>upotrebe</w:t>
+      </w:r>
+      <w:proofErr w:type="spellEnd"/>
+      <w:r>
+        <w:rPr>
+          <w:rFonts w:ascii="Arial" w:eastAsia="Arial" w:hAnsi="Arial" w:cs="Arial"/>
+          <w:b/>
+          <w:sz w:val="36"/>
+        </w:rPr>
+        <w:t xml:space="preserve"> </w:t>
+      </w:r>
+      <w:proofErr w:type="spellStart"/>
+      <w:r>
+        <w:rPr>
+          <w:rFonts w:ascii="Arial" w:eastAsia="Arial" w:hAnsi="Arial" w:cs="Arial"/>
+          <w:b/>
+          <w:sz w:val="36"/>
+        </w:rPr>
+        <w:t>funkcionalnost</w:t>
+      </w:r>
+      <w:r>
+        <w:rPr>
+          <w:rFonts w:ascii="Arial" w:eastAsia="Arial" w:hAnsi="Arial" w:cs="Arial"/>
+          <w:b/>
+          <w:sz w:val="36"/>
+        </w:rPr>
         <w:t>i</w:t>
       </w:r>
+      <w:proofErr w:type="spellEnd"/>
     </w:p>
     <w:p>
       <w:pPr>
@@ -222,13 +367,23 @@
         <w:ind w:left="900"/>
         <w:jc w:val="center"/>
       </w:pPr>
+      <w:proofErr w:type="spellStart"/>
       <w:r>
         <w:rPr>
           <w:rFonts w:ascii="Arial" w:eastAsia="Arial" w:hAnsi="Arial" w:cs="Arial"/>
           <w:b/>
           <w:sz w:val="28"/>
         </w:rPr>
-        <w:t>Verzija 1.0</w:t>
+        <w:t>Verzija</w:t>
+      </w:r>
+      <w:proofErr w:type="spellEnd"/>
+      <w:r>
+        <w:rPr>
+          <w:rFonts w:ascii="Arial" w:eastAsia="Arial" w:hAnsi="Arial" w:cs="Arial"/>
+          <w:b/>
+          <w:sz w:val="28"/>
+        </w:rPr>
+        <w:t xml:space="preserve"> 1.0</w:t>
       </w:r>
     </w:p>
     <w:p>
@@ -547,13 +702,31 @@
             <w:pPr>
               <w:jc w:val="center"/>
             </w:pPr>
+            <w:proofErr w:type="spellStart"/>
             <w:r>
               <w:rPr>
                 <w:rFonts w:eastAsia="Times New Roman" w:cs="Times New Roman"/>
                 <w:sz w:val="24"/>
               </w:rPr>
-              <w:t>inicijalna verzija</w:t>
-            </w:r>
+              <w:t>inicijalna</w:t>
+            </w:r>
+            <w:proofErr w:type="spellEnd"/>
+            <w:r>
+              <w:rPr>
+                <w:rFonts w:eastAsia="Times New Roman" w:cs="Times New Roman"/>
+                <w:sz w:val="24"/>
+              </w:rPr>
+              <w:t xml:space="preserve"> </w:t>
+            </w:r>
+            <w:proofErr w:type="spellStart"/>
+            <w:r>
+              <w:rPr>
+                <w:rFonts w:eastAsia="Times New Roman" w:cs="Times New Roman"/>
+                <w:sz w:val="24"/>
+              </w:rPr>
+              <w:t>verzija</w:t>
+            </w:r>
+            <w:proofErr w:type="spellEnd"/>
           </w:p>
         </w:tc>
         <w:tc>
@@ -592,6 +765,7 @@
               </w:rPr>
               <w:t xml:space="preserve"> </w:t>
             </w:r>
+            <w:proofErr w:type="spellStart"/>
             <w:r>
               <w:rPr>
                 <w:sz w:val="24"/>
@@ -613,6 +787,7 @@
               </w:rPr>
               <w:t>ić</w:t>
             </w:r>
+            <w:proofErr w:type="spellEnd"/>
           </w:p>
         </w:tc>
       </w:tr>
@@ -2063,10 +2238,12 @@
         <w:ind w:left="705" w:hanging="720"/>
       </w:pPr>
       <w:bookmarkStart w:id="0" w:name="_Toc36453340"/>
+      <w:proofErr w:type="spellStart"/>
       <w:r>
         <w:t>Uvod</w:t>
       </w:r>
       <w:bookmarkEnd w:id="0"/>
+      <w:proofErr w:type="spellEnd"/>
       <w:r>
         <w:t xml:space="preserve"> </w:t>
       </w:r>
@@ -2079,10 +2256,12 @@
         <w:ind w:left="705" w:hanging="720"/>
       </w:pPr>
       <w:bookmarkStart w:id="1" w:name="_Toc36453341"/>
+      <w:proofErr w:type="spellStart"/>
       <w:r>
         <w:t>Rezime</w:t>
       </w:r>
       <w:bookmarkEnd w:id="1"/>
+      <w:proofErr w:type="spellEnd"/>
       <w:r>
         <w:t xml:space="preserve"> </w:t>
       </w:r>
@@ -2092,18 +2271,70 @@
         <w:spacing w:after="239" w:line="252" w:lineRule="auto"/>
         <w:ind w:left="-5" w:hanging="10"/>
       </w:pPr>
-      <w:r>
-        <w:rPr>
-          <w:rFonts w:eastAsia="Times New Roman" w:cs="Times New Roman"/>
-        </w:rPr>
-        <w:t xml:space="preserve">Definisanje scenarija upotrebe </w:t>
-      </w:r>
-      <w:r>
-        <w:rPr>
-          <w:rFonts w:eastAsia="Times New Roman" w:cs="Times New Roman"/>
-        </w:rPr>
-        <w:t>funkcionalnosti izlazak</w:t>
-      </w:r>
+      <w:proofErr w:type="spellStart"/>
+      <w:r>
+        <w:rPr>
+          <w:rFonts w:eastAsia="Times New Roman" w:cs="Times New Roman"/>
+        </w:rPr>
+        <w:t>Definisanje</w:t>
+      </w:r>
+      <w:proofErr w:type="spellEnd"/>
+      <w:r>
+        <w:rPr>
+          <w:rFonts w:eastAsia="Times New Roman" w:cs="Times New Roman"/>
+        </w:rPr>
+        <w:t xml:space="preserve"> </w:t>
+      </w:r>
+      <w:proofErr w:type="spellStart"/>
+      <w:r>
+        <w:rPr>
+          <w:rFonts w:eastAsia="Times New Roman" w:cs="Times New Roman"/>
+        </w:rPr>
+        <w:t>scenarija</w:t>
+      </w:r>
+      <w:proofErr w:type="spellEnd"/>
+      <w:r>
+        <w:rPr>
+          <w:rFonts w:eastAsia="Times New Roman" w:cs="Times New Roman"/>
+        </w:rPr>
+        <w:t xml:space="preserve"> </w:t>
+      </w:r>
+      <w:proofErr w:type="spellStart"/>
+      <w:r>
+        <w:rPr>
+          <w:rFonts w:eastAsia="Times New Roman" w:cs="Times New Roman"/>
+        </w:rPr>
+        <w:t>upotrebe</w:t>
+      </w:r>
+      <w:proofErr w:type="spellEnd"/>
+      <w:r>
+        <w:rPr>
+          <w:rFonts w:eastAsia="Times New Roman" w:cs="Times New Roman"/>
+        </w:rPr>
+        <w:t xml:space="preserve"> </w:t>
+      </w:r>
+      <w:proofErr w:type="spellStart"/>
+      <w:r>
+        <w:rPr>
+          <w:rFonts w:eastAsia="Times New Roman" w:cs="Times New Roman"/>
+        </w:rPr>
+        <w:t>funkcionalnosti</w:t>
+      </w:r>
+      <w:proofErr w:type="spellEnd"/>
+      <w:r>
+        <w:rPr>
+          <w:rFonts w:eastAsia="Times New Roman" w:cs="Times New Roman"/>
+        </w:rPr>
+        <w:t xml:space="preserve"> </w:t>
+      </w:r>
+      <w:proofErr w:type="spellStart"/>
+      <w:r>
+        <w:rPr>
+          <w:rFonts w:eastAsia="Times New Roman" w:cs="Times New Roman"/>
+        </w:rPr>
+        <w:t>izlazak</w:t>
+      </w:r>
+      <w:proofErr w:type="spellEnd"/>
       <w:r>
         <w:rPr>
           <w:rFonts w:eastAsia="Times New Roman" w:cs="Times New Roman"/>
@@ -2118,10 +2349,44 @@
         <w:ind w:left="705" w:hanging="720"/>
       </w:pPr>
       <w:bookmarkStart w:id="2" w:name="_Toc36453342"/>
-      <w:r>
-        <w:t>Namena dokumenta i ciljne grupe</w:t>
+      <w:proofErr w:type="spellStart"/>
+      <w:r>
+        <w:t>Namena</w:t>
+      </w:r>
+      <w:proofErr w:type="spellEnd"/>
+      <w:r>
+        <w:t xml:space="preserve"> </w:t>
+      </w:r>
+      <w:proofErr w:type="spellStart"/>
+      <w:r>
+        <w:t>dokumenta</w:t>
+      </w:r>
+      <w:proofErr w:type="spellEnd"/>
+      <w:r>
+        <w:t xml:space="preserve"> </w:t>
+      </w:r>
+      <w:proofErr w:type="spellStart"/>
+      <w:r>
+        <w:t>i</w:t>
+      </w:r>
+      <w:proofErr w:type="spellEnd"/>
+      <w:r>
+        <w:t xml:space="preserve"> </w:t>
+      </w:r>
+      <w:proofErr w:type="spellStart"/>
+      <w:r>
+        <w:t>ciljne</w:t>
+      </w:r>
+      <w:proofErr w:type="spellEnd"/>
+      <w:r>
+        <w:t xml:space="preserve"> </w:t>
+      </w:r>
+      <w:proofErr w:type="spellStart"/>
+      <w:r>
+        <w:t>grupe</w:t>
       </w:r>
       <w:bookmarkEnd w:id="2"/>
+      <w:proofErr w:type="spellEnd"/>
       <w:r>
         <w:t xml:space="preserve"> </w:t>
       </w:r>
@@ -2131,11 +2396,257 @@
         <w:spacing w:after="240" w:line="252" w:lineRule="auto"/>
         <w:ind w:left="-5" w:hanging="10"/>
       </w:pPr>
-      <w:r>
-        <w:rPr>
-          <w:rFonts w:eastAsia="Times New Roman" w:cs="Times New Roman"/>
-        </w:rPr>
-        <w:t xml:space="preserve">Dokument će koristiti svi članovi projektnog tima u razvoju projekta i testiranju a može se koristiti i pri pisanju uputstva za upotrebu. </w:t>
+      <w:proofErr w:type="spellStart"/>
+      <w:r>
+        <w:rPr>
+          <w:rFonts w:eastAsia="Times New Roman" w:cs="Times New Roman"/>
+        </w:rPr>
+        <w:t>Dokument</w:t>
+      </w:r>
+      <w:proofErr w:type="spellEnd"/>
+      <w:r>
+        <w:rPr>
+          <w:rFonts w:eastAsia="Times New Roman" w:cs="Times New Roman"/>
+        </w:rPr>
+        <w:t xml:space="preserve"> </w:t>
+      </w:r>
+      <w:proofErr w:type="spellStart"/>
+      <w:r>
+        <w:rPr>
+          <w:rFonts w:eastAsia="Times New Roman" w:cs="Times New Roman"/>
+        </w:rPr>
+        <w:t>će</w:t>
+      </w:r>
+      <w:proofErr w:type="spellEnd"/>
+      <w:r>
+        <w:rPr>
+          <w:rFonts w:eastAsia="Times New Roman" w:cs="Times New Roman"/>
+        </w:rPr>
+        <w:t xml:space="preserve"> </w:t>
+      </w:r>
+      <w:proofErr w:type="spellStart"/>
+      <w:r>
+        <w:rPr>
+          <w:rFonts w:eastAsia="Times New Roman" w:cs="Times New Roman"/>
+        </w:rPr>
+        <w:t>koristiti</w:t>
+      </w:r>
+      <w:proofErr w:type="spellEnd"/>
+      <w:r>
+        <w:rPr>
+          <w:rFonts w:eastAsia="Times New Roman" w:cs="Times New Roman"/>
+        </w:rPr>
+        <w:t xml:space="preserve"> </w:t>
+      </w:r>
+      <w:proofErr w:type="spellStart"/>
+      <w:r>
+        <w:rPr>
+          <w:rFonts w:eastAsia="Times New Roman" w:cs="Times New Roman"/>
+        </w:rPr>
+        <w:t>svi</w:t>
+      </w:r>
+      <w:proofErr w:type="spellEnd"/>
+      <w:r>
+        <w:rPr>
+          <w:rFonts w:eastAsia="Times New Roman" w:cs="Times New Roman"/>
+        </w:rPr>
+        <w:t xml:space="preserve"> </w:t>
+      </w:r>
+      <w:proofErr w:type="spellStart"/>
+      <w:r>
+        <w:rPr>
+          <w:rFonts w:eastAsia="Times New Roman" w:cs="Times New Roman"/>
+        </w:rPr>
+        <w:t>članovi</w:t>
+      </w:r>
+      <w:proofErr w:type="spellEnd"/>
+      <w:r>
+        <w:rPr>
+          <w:rFonts w:eastAsia="Times New Roman" w:cs="Times New Roman"/>
+        </w:rPr>
+        <w:t xml:space="preserve"> </w:t>
+      </w:r>
+      <w:proofErr w:type="spellStart"/>
+      <w:r>
+        <w:rPr>
+          <w:rFonts w:eastAsia="Times New Roman" w:cs="Times New Roman"/>
+        </w:rPr>
+        <w:t>projektnog</w:t>
+      </w:r>
+      <w:proofErr w:type="spellEnd"/>
+      <w:r>
+        <w:rPr>
+          <w:rFonts w:eastAsia="Times New Roman" w:cs="Times New Roman"/>
+        </w:rPr>
+        <w:t xml:space="preserve"> </w:t>
+      </w:r>
+      <w:proofErr w:type="spellStart"/>
+      <w:r>
+        <w:rPr>
+          <w:rFonts w:eastAsia="Times New Roman" w:cs="Times New Roman"/>
+        </w:rPr>
+        <w:t>tima</w:t>
+      </w:r>
+      <w:proofErr w:type="spellEnd"/>
+      <w:r>
+        <w:rPr>
+          <w:rFonts w:eastAsia="Times New Roman" w:cs="Times New Roman"/>
+        </w:rPr>
+        <w:t xml:space="preserve"> u </w:t>
+      </w:r>
+      <w:proofErr w:type="spellStart"/>
+      <w:r>
+        <w:rPr>
+          <w:rFonts w:eastAsia="Times New Roman" w:cs="Times New Roman"/>
+        </w:rPr>
+        <w:t>razvoju</w:t>
+      </w:r>
+      <w:proofErr w:type="spellEnd"/>
+      <w:r>
+        <w:rPr>
+          <w:rFonts w:eastAsia="Times New Roman" w:cs="Times New Roman"/>
+        </w:rPr>
+        <w:t xml:space="preserve"> </w:t>
+      </w:r>
+      <w:proofErr w:type="spellStart"/>
+      <w:r>
+        <w:rPr>
+          <w:rFonts w:eastAsia="Times New Roman" w:cs="Times New Roman"/>
+        </w:rPr>
+        <w:t>projekta</w:t>
+      </w:r>
+      <w:proofErr w:type="spellEnd"/>
+      <w:r>
+        <w:rPr>
+          <w:rFonts w:eastAsia="Times New Roman" w:cs="Times New Roman"/>
+        </w:rPr>
+        <w:t xml:space="preserve"> </w:t>
+      </w:r>
+      <w:proofErr w:type="spellStart"/>
+      <w:r>
+        <w:rPr>
+          <w:rFonts w:eastAsia="Times New Roman" w:cs="Times New Roman"/>
+        </w:rPr>
+        <w:t>i</w:t>
+      </w:r>
+      <w:proofErr w:type="spellEnd"/>
+      <w:r>
+        <w:rPr>
+          <w:rFonts w:eastAsia="Times New Roman" w:cs="Times New Roman"/>
+        </w:rPr>
+        <w:t xml:space="preserve"> </w:t>
+      </w:r>
+      <w:proofErr w:type="spellStart"/>
+      <w:r>
+        <w:rPr>
+          <w:rFonts w:eastAsia="Times New Roman" w:cs="Times New Roman"/>
+        </w:rPr>
+        <w:t>testiranju</w:t>
+      </w:r>
+      <w:proofErr w:type="spellEnd"/>
+      <w:r>
+        <w:rPr>
+          <w:rFonts w:eastAsia="Times New Roman" w:cs="Times New Roman"/>
+        </w:rPr>
+        <w:t xml:space="preserve"> a </w:t>
+      </w:r>
+      <w:proofErr w:type="spellStart"/>
+      <w:r>
+        <w:rPr>
+          <w:rFonts w:eastAsia="Times New Roman" w:cs="Times New Roman"/>
+        </w:rPr>
+        <w:t>može</w:t>
+      </w:r>
+      <w:proofErr w:type="spellEnd"/>
+      <w:r>
+        <w:rPr>
+          <w:rFonts w:eastAsia="Times New Roman" w:cs="Times New Roman"/>
+        </w:rPr>
+        <w:t xml:space="preserve"> se </w:t>
+      </w:r>
+      <w:proofErr w:type="spellStart"/>
+      <w:r>
+        <w:rPr>
+          <w:rFonts w:eastAsia="Times New Roman" w:cs="Times New Roman"/>
+        </w:rPr>
+        <w:t>koristiti</w:t>
+      </w:r>
+      <w:proofErr w:type="spellEnd"/>
+      <w:r>
+        <w:rPr>
+          <w:rFonts w:eastAsia="Times New Roman" w:cs="Times New Roman"/>
+        </w:rPr>
+        <w:t xml:space="preserve"> </w:t>
+      </w:r>
+      <w:proofErr w:type="spellStart"/>
+      <w:r>
+        <w:rPr>
+          <w:rFonts w:eastAsia="Times New Roman" w:cs="Times New Roman"/>
+        </w:rPr>
+        <w:t>i</w:t>
+      </w:r>
+      <w:proofErr w:type="spellEnd"/>
+      <w:r>
+        <w:rPr>
+          <w:rFonts w:eastAsia="Times New Roman" w:cs="Times New Roman"/>
+        </w:rPr>
+        <w:t xml:space="preserve"> </w:t>
+      </w:r>
+      <w:proofErr w:type="spellStart"/>
+      <w:r>
+        <w:rPr>
+          <w:rFonts w:eastAsia="Times New Roman" w:cs="Times New Roman"/>
+        </w:rPr>
+        <w:t>pri</w:t>
+      </w:r>
+      <w:proofErr w:type="spellEnd"/>
+      <w:r>
+        <w:rPr>
+          <w:rFonts w:eastAsia="Times New Roman" w:cs="Times New Roman"/>
+        </w:rPr>
+        <w:t xml:space="preserve"> </w:t>
+      </w:r>
+      <w:proofErr w:type="spellStart"/>
+      <w:r>
+        <w:rPr>
+          <w:rFonts w:eastAsia="Times New Roman" w:cs="Times New Roman"/>
+        </w:rPr>
+        <w:t>pisanju</w:t>
+      </w:r>
+      <w:proofErr w:type="spellEnd"/>
+      <w:r>
+        <w:rPr>
+          <w:rFonts w:eastAsia="Times New Roman" w:cs="Times New Roman"/>
+        </w:rPr>
+        <w:t xml:space="preserve"> </w:t>
+      </w:r>
+      <w:proofErr w:type="spellStart"/>
+      <w:r>
+        <w:rPr>
+          <w:rFonts w:eastAsia="Times New Roman" w:cs="Times New Roman"/>
+        </w:rPr>
+        <w:t>uputstva</w:t>
+      </w:r>
+      <w:proofErr w:type="spellEnd"/>
+      <w:r>
+        <w:rPr>
+          <w:rFonts w:eastAsia="Times New Roman" w:cs="Times New Roman"/>
+        </w:rPr>
+        <w:t xml:space="preserve"> za </w:t>
+      </w:r>
+      <w:proofErr w:type="spellStart"/>
+      <w:r>
+        <w:rPr>
+          <w:rFonts w:eastAsia="Times New Roman" w:cs="Times New Roman"/>
+        </w:rPr>
+        <w:t>upotrebu</w:t>
+      </w:r>
+      <w:proofErr w:type="spellEnd"/>
+      <w:r>
+        <w:rPr>
+          <w:rFonts w:eastAsia="Times New Roman" w:cs="Times New Roman"/>
+        </w:rPr>
+        <w:t xml:space="preserve">. </w:t>
       </w:r>
     </w:p>
     <w:p>
@@ -2162,11 +2673,33 @@
         <w:spacing w:after="3" w:line="252" w:lineRule="auto"/>
         <w:ind w:hanging="360"/>
       </w:pPr>
-      <w:r>
-        <w:rPr>
-          <w:rFonts w:eastAsia="Times New Roman" w:cs="Times New Roman"/>
-        </w:rPr>
-        <w:t xml:space="preserve">Projektni zadatak </w:t>
+      <w:proofErr w:type="spellStart"/>
+      <w:r>
+        <w:rPr>
+          <w:rFonts w:eastAsia="Times New Roman" w:cs="Times New Roman"/>
+        </w:rPr>
+        <w:t>Projektni</w:t>
+      </w:r>
+      <w:proofErr w:type="spellEnd"/>
+      <w:r>
+        <w:rPr>
+          <w:rFonts w:eastAsia="Times New Roman" w:cs="Times New Roman"/>
+        </w:rPr>
+        <w:t xml:space="preserve"> </w:t>
+      </w:r>
+      <w:proofErr w:type="spellStart"/>
+      <w:r>
+        <w:rPr>
+          <w:rFonts w:eastAsia="Times New Roman" w:cs="Times New Roman"/>
+        </w:rPr>
+        <w:t>zadatak</w:t>
+      </w:r>
+      <w:proofErr w:type="spellEnd"/>
+      <w:r>
+        <w:rPr>
+          <w:rFonts w:eastAsia="Times New Roman" w:cs="Times New Roman"/>
+        </w:rPr>
+        <w:t xml:space="preserve"> </w:t>
       </w:r>
     </w:p>
     <w:p>
@@ -2178,11 +2711,89 @@
         <w:spacing w:after="3" w:line="252" w:lineRule="auto"/>
         <w:ind w:hanging="360"/>
       </w:pPr>
-      <w:r>
-        <w:rPr>
-          <w:rFonts w:eastAsia="Times New Roman" w:cs="Times New Roman"/>
-        </w:rPr>
-        <w:t xml:space="preserve">Uputstvo za pisanje specifikacije scenarija upotrebe funkcionalnosti  </w:t>
+      <w:proofErr w:type="spellStart"/>
+      <w:r>
+        <w:rPr>
+          <w:rFonts w:eastAsia="Times New Roman" w:cs="Times New Roman"/>
+        </w:rPr>
+        <w:t>Uputstvo</w:t>
+      </w:r>
+      <w:proofErr w:type="spellEnd"/>
+      <w:r>
+        <w:rPr>
+          <w:rFonts w:eastAsia="Times New Roman" w:cs="Times New Roman"/>
+        </w:rPr>
+        <w:t xml:space="preserve"> za </w:t>
+      </w:r>
+      <w:proofErr w:type="spellStart"/>
+      <w:r>
+        <w:rPr>
+          <w:rFonts w:eastAsia="Times New Roman" w:cs="Times New Roman"/>
+        </w:rPr>
+        <w:t>pisanje</w:t>
+      </w:r>
+      <w:proofErr w:type="spellEnd"/>
+      <w:r>
+        <w:rPr>
+          <w:rFonts w:eastAsia="Times New Roman" w:cs="Times New Roman"/>
+        </w:rPr>
+        <w:t xml:space="preserve"> </w:t>
+      </w:r>
+      <w:proofErr w:type="spellStart"/>
+      <w:r>
+        <w:rPr>
+          <w:rFonts w:eastAsia="Times New Roman" w:cs="Times New Roman"/>
+        </w:rPr>
+        <w:t>specifikacije</w:t>
+      </w:r>
+      <w:proofErr w:type="spellEnd"/>
+      <w:r>
+        <w:rPr>
+          <w:rFonts w:eastAsia="Times New Roman" w:cs="Times New Roman"/>
+        </w:rPr>
+        <w:t xml:space="preserve"> </w:t>
+      </w:r>
+      <w:proofErr w:type="spellStart"/>
+      <w:r>
+        <w:rPr>
+          <w:rFonts w:eastAsia="Times New Roman" w:cs="Times New Roman"/>
+        </w:rPr>
+        <w:t>scenarija</w:t>
+      </w:r>
+      <w:proofErr w:type="spellEnd"/>
+      <w:r>
+        <w:rPr>
+          <w:rFonts w:eastAsia="Times New Roman" w:cs="Times New Roman"/>
+        </w:rPr>
+        <w:t xml:space="preserve"> </w:t>
+      </w:r>
+      <w:proofErr w:type="spellStart"/>
+      <w:r>
+        <w:rPr>
+          <w:rFonts w:eastAsia="Times New Roman" w:cs="Times New Roman"/>
+        </w:rPr>
+        <w:t>upotrebe</w:t>
+      </w:r>
+      <w:proofErr w:type="spellEnd"/>
+      <w:r>
+        <w:rPr>
+          <w:rFonts w:eastAsia="Times New Roman" w:cs="Times New Roman"/>
+        </w:rPr>
+        <w:t xml:space="preserve"> </w:t>
+      </w:r>
+      <w:proofErr w:type="spellStart"/>
+      <w:r>
+        <w:rPr>
+          <w:rFonts w:eastAsia="Times New Roman" w:cs="Times New Roman"/>
+        </w:rPr>
+        <w:t>funkcionalnosti</w:t>
+      </w:r>
+      <w:proofErr w:type="spellEnd"/>
+      <w:r>
+        <w:rPr>
+          <w:rFonts w:eastAsia="Times New Roman" w:cs="Times New Roman"/>
+        </w:rPr>
+        <w:t xml:space="preserve">  </w:t>
       </w:r>
     </w:p>
     <w:p>
@@ -2232,8 +2843,13 @@
         <w:t>Scenario</w:t>
       </w:r>
       <w:r>
-        <w:t xml:space="preserve"> funkcionalnosti</w:t>
-      </w:r>
+        <w:t xml:space="preserve"> </w:t>
+      </w:r>
+      <w:proofErr w:type="spellStart"/>
+      <w:r>
+        <w:t>funkcionalnosti</w:t>
+      </w:r>
+      <w:proofErr w:type="spellEnd"/>
       <w:r>
         <w:t xml:space="preserve"> </w:t>
       </w:r>
@@ -2254,13 +2870,29 @@
         <w:ind w:left="705" w:hanging="720"/>
       </w:pPr>
       <w:bookmarkStart w:id="5" w:name="_Toc36453345"/>
+      <w:proofErr w:type="spellStart"/>
       <w:r>
         <w:rPr>
           <w:u w:val="single" w:color="000000"/>
         </w:rPr>
-        <w:t>Kratak opis</w:t>
+        <w:t>Kratak</w:t>
+      </w:r>
+      <w:proofErr w:type="spellEnd"/>
+      <w:r>
+        <w:rPr>
+          <w:u w:val="single" w:color="000000"/>
+        </w:rPr>
+        <w:t xml:space="preserve"> </w:t>
+      </w:r>
+      <w:proofErr w:type="spellStart"/>
+      <w:r>
+        <w:rPr>
+          <w:u w:val="single" w:color="000000"/>
+        </w:rPr>
+        <w:t>opis</w:t>
       </w:r>
       <w:bookmarkEnd w:id="5"/>
+      <w:proofErr w:type="spellEnd"/>
     </w:p>
     <w:p>
       <w:pPr>
@@ -2270,18 +2902,27 @@
           <w:rFonts w:eastAsia="Times New Roman" w:cs="Times New Roman"/>
         </w:rPr>
       </w:pPr>
-      <w:r>
-        <w:rPr>
-          <w:rFonts w:eastAsia="Times New Roman" w:cs="Times New Roman"/>
-        </w:rPr>
-        <w:t>Ovaj scenario se</w:t>
-      </w:r>
-      <w:r>
-        <w:rPr>
-          <w:rFonts w:eastAsia="Times New Roman" w:cs="Times New Roman"/>
-        </w:rPr>
-        <w:t xml:space="preserve"> </w:t>
-      </w:r>
+      <w:proofErr w:type="spellStart"/>
+      <w:r>
+        <w:rPr>
+          <w:rFonts w:eastAsia="Times New Roman" w:cs="Times New Roman"/>
+        </w:rPr>
+        <w:t>Ovaj</w:t>
+      </w:r>
+      <w:proofErr w:type="spellEnd"/>
+      <w:r>
+        <w:rPr>
+          <w:rFonts w:eastAsia="Times New Roman" w:cs="Times New Roman"/>
+        </w:rPr>
+        <w:t xml:space="preserve"> scenario se</w:t>
+      </w:r>
+      <w:r>
+        <w:rPr>
+          <w:rFonts w:eastAsia="Times New Roman" w:cs="Times New Roman"/>
+        </w:rPr>
+        <w:t xml:space="preserve"> </w:t>
+      </w:r>
+      <w:proofErr w:type="spellStart"/>
       <w:r>
         <w:rPr>
           <w:rFonts w:eastAsia="Times New Roman" w:cs="Times New Roman"/>
@@ -2300,12 +2941,28 @@
         </w:rPr>
         <w:t>a</w:t>
       </w:r>
-      <w:r>
-        <w:rPr>
-          <w:rFonts w:eastAsia="Times New Roman" w:cs="Times New Roman"/>
-        </w:rPr>
-        <w:t xml:space="preserve"> ukoliko </w:t>
-      </w:r>
+      <w:proofErr w:type="spellEnd"/>
+      <w:r>
+        <w:rPr>
+          <w:rFonts w:eastAsia="Times New Roman" w:cs="Times New Roman"/>
+        </w:rPr>
+        <w:t xml:space="preserve"> </w:t>
+      </w:r>
+      <w:proofErr w:type="spellStart"/>
+      <w:r>
+        <w:rPr>
+          <w:rFonts w:eastAsia="Times New Roman" w:cs="Times New Roman"/>
+        </w:rPr>
+        <w:t>ukoliko</w:t>
+      </w:r>
+      <w:proofErr w:type="spellEnd"/>
+      <w:r>
+        <w:rPr>
+          <w:rFonts w:eastAsia="Times New Roman" w:cs="Times New Roman"/>
+        </w:rPr>
+        <w:t xml:space="preserve"> </w:t>
+      </w:r>
+      <w:proofErr w:type="spellStart"/>
       <w:r>
         <w:rPr>
           <w:rFonts w:eastAsia="Times New Roman" w:cs="Times New Roman"/>
@@ -2322,37 +2979,112 @@
         <w:rPr>
           <w:rFonts w:eastAsia="Times New Roman" w:cs="Times New Roman"/>
         </w:rPr>
-        <w:t xml:space="preserve">r želi da evidentira </w:t>
-      </w:r>
+        <w:t>r</w:t>
+      </w:r>
+      <w:proofErr w:type="spellEnd"/>
+      <w:r>
+        <w:rPr>
+          <w:rFonts w:eastAsia="Times New Roman" w:cs="Times New Roman"/>
+        </w:rPr>
+        <w:t xml:space="preserve"> </w:t>
+      </w:r>
+      <w:proofErr w:type="spellStart"/>
+      <w:r>
+        <w:rPr>
+          <w:rFonts w:eastAsia="Times New Roman" w:cs="Times New Roman"/>
+        </w:rPr>
+        <w:t>želi</w:t>
+      </w:r>
+      <w:proofErr w:type="spellEnd"/>
+      <w:r>
+        <w:rPr>
+          <w:rFonts w:eastAsia="Times New Roman" w:cs="Times New Roman"/>
+        </w:rPr>
+        <w:t xml:space="preserve"> da </w:t>
+      </w:r>
+      <w:proofErr w:type="spellStart"/>
+      <w:r>
+        <w:rPr>
+          <w:rFonts w:eastAsia="Times New Roman" w:cs="Times New Roman"/>
+        </w:rPr>
+        <w:t>evidentira</w:t>
+      </w:r>
+      <w:proofErr w:type="spellEnd"/>
+      <w:r>
+        <w:rPr>
+          <w:rFonts w:eastAsia="Times New Roman" w:cs="Times New Roman"/>
+        </w:rPr>
+        <w:t xml:space="preserve"> </w:t>
+      </w:r>
+      <w:proofErr w:type="spellStart"/>
       <w:r>
         <w:rPr>
           <w:rFonts w:eastAsia="Times New Roman" w:cs="Times New Roman"/>
         </w:rPr>
         <w:t>izlazak</w:t>
       </w:r>
-      <w:r>
-        <w:rPr>
-          <w:rFonts w:eastAsia="Times New Roman" w:cs="Times New Roman"/>
-        </w:rPr>
-        <w:t xml:space="preserve"> korisnika</w:t>
-      </w:r>
-      <w:r>
-        <w:rPr>
-          <w:rFonts w:eastAsia="Times New Roman" w:cs="Times New Roman"/>
-        </w:rPr>
-        <w:t xml:space="preserve"> </w:t>
-      </w:r>
-      <w:r>
-        <w:rPr>
-          <w:rFonts w:eastAsia="Times New Roman" w:cs="Times New Roman"/>
-        </w:rPr>
-        <w:t>iz garaže</w:t>
-      </w:r>
-      <w:r>
-        <w:rPr>
-          <w:rFonts w:eastAsia="Times New Roman" w:cs="Times New Roman"/>
-        </w:rPr>
-        <w:t xml:space="preserve">. Potrebno </w:t>
+      <w:proofErr w:type="spellEnd"/>
+      <w:r>
+        <w:rPr>
+          <w:rFonts w:eastAsia="Times New Roman" w:cs="Times New Roman"/>
+        </w:rPr>
+        <w:t xml:space="preserve"> </w:t>
+      </w:r>
+      <w:proofErr w:type="spellStart"/>
+      <w:r>
+        <w:rPr>
+          <w:rFonts w:eastAsia="Times New Roman" w:cs="Times New Roman"/>
+        </w:rPr>
+        <w:t>korisnika</w:t>
+      </w:r>
+      <w:proofErr w:type="spellEnd"/>
+      <w:r>
+        <w:rPr>
+          <w:rFonts w:eastAsia="Times New Roman" w:cs="Times New Roman"/>
+        </w:rPr>
+        <w:t xml:space="preserve"> </w:t>
+      </w:r>
+      <w:proofErr w:type="spellStart"/>
+      <w:r>
+        <w:rPr>
+          <w:rFonts w:eastAsia="Times New Roman" w:cs="Times New Roman"/>
+        </w:rPr>
+        <w:t>iz</w:t>
+      </w:r>
+      <w:proofErr w:type="spellEnd"/>
+      <w:r>
+        <w:rPr>
+          <w:rFonts w:eastAsia="Times New Roman" w:cs="Times New Roman"/>
+        </w:rPr>
+        <w:t xml:space="preserve"> </w:t>
+      </w:r>
+      <w:proofErr w:type="spellStart"/>
+      <w:r>
+        <w:rPr>
+          <w:rFonts w:eastAsia="Times New Roman" w:cs="Times New Roman"/>
+        </w:rPr>
+        <w:t>garaže</w:t>
+      </w:r>
+      <w:proofErr w:type="spellEnd"/>
+      <w:r>
+        <w:rPr>
+          <w:rFonts w:eastAsia="Times New Roman" w:cs="Times New Roman"/>
+        </w:rPr>
+        <w:t xml:space="preserve">. </w:t>
+      </w:r>
+      <w:proofErr w:type="spellStart"/>
+      <w:r>
+        <w:rPr>
+          <w:rFonts w:eastAsia="Times New Roman" w:cs="Times New Roman"/>
+        </w:rPr>
+        <w:t>Potrebno</w:t>
+      </w:r>
+      <w:proofErr w:type="spellEnd"/>
+      <w:r>
+        <w:rPr>
+          <w:rFonts w:eastAsia="Times New Roman" w:cs="Times New Roman"/>
+        </w:rPr>
+        <w:t xml:space="preserve"> </w:t>
       </w:r>
       <w:r>
         <w:rPr>
@@ -2360,17 +3092,26 @@
         </w:rPr>
         <w:t xml:space="preserve">je da </w:t>
       </w:r>
+      <w:proofErr w:type="spellStart"/>
       <w:r>
         <w:rPr>
           <w:rFonts w:eastAsia="Times New Roman" w:cs="Times New Roman"/>
         </w:rPr>
         <w:t>operater</w:t>
       </w:r>
-      <w:r>
-        <w:rPr>
-          <w:rFonts w:eastAsia="Times New Roman" w:cs="Times New Roman"/>
-        </w:rPr>
-        <w:t xml:space="preserve"> une</w:t>
+      <w:proofErr w:type="spellEnd"/>
+      <w:r>
+        <w:rPr>
+          <w:rFonts w:eastAsia="Times New Roman" w:cs="Times New Roman"/>
+        </w:rPr>
+        <w:t xml:space="preserve"> </w:t>
+      </w:r>
+      <w:proofErr w:type="spellStart"/>
+      <w:r>
+        <w:rPr>
+          <w:rFonts w:eastAsia="Times New Roman" w:cs="Times New Roman"/>
+        </w:rPr>
+        <w:t>une</w:t>
       </w:r>
       <w:r>
         <w:rPr>
@@ -2378,17 +3119,32 @@
         </w:rPr>
         <w:t>se</w:t>
       </w:r>
-      <w:r>
-        <w:rPr>
-          <w:rFonts w:eastAsia="Times New Roman" w:cs="Times New Roman"/>
-        </w:rPr>
-        <w:t xml:space="preserve"> </w:t>
-      </w:r>
-      <w:r>
-        <w:rPr>
-          <w:rFonts w:eastAsia="Times New Roman" w:cs="Times New Roman"/>
-        </w:rPr>
-        <w:t>ID kartice.</w:t>
+      <w:proofErr w:type="spellEnd"/>
+      <w:r>
+        <w:rPr>
+          <w:rFonts w:eastAsia="Times New Roman" w:cs="Times New Roman"/>
+        </w:rPr>
+        <w:t xml:space="preserve"> </w:t>
+      </w:r>
+      <w:r>
+        <w:rPr>
+          <w:rFonts w:eastAsia="Times New Roman" w:cs="Times New Roman"/>
+        </w:rPr>
+        <w:t xml:space="preserve">ID </w:t>
+      </w:r>
+      <w:proofErr w:type="spellStart"/>
+      <w:r>
+        <w:rPr>
+          <w:rFonts w:eastAsia="Times New Roman" w:cs="Times New Roman"/>
+        </w:rPr>
+        <w:t>kartice</w:t>
+      </w:r>
+      <w:proofErr w:type="spellEnd"/>
+      <w:r>
+        <w:rPr>
+          <w:rFonts w:eastAsia="Times New Roman" w:cs="Times New Roman"/>
+        </w:rPr>
+        <w:t>.</w:t>
       </w:r>
     </w:p>
     <w:p>
@@ -2411,12 +3167,19 @@
         <w:rPr>
           <w:u w:val="single" w:color="000000"/>
         </w:rPr>
-        <w:t>Tok doga</w:t>
-      </w:r>
+        <w:t xml:space="preserve">Tok </w:t>
+      </w:r>
+      <w:proofErr w:type="spellStart"/>
       <w:r>
         <w:rPr>
           <w:u w:val="single" w:color="000000"/>
         </w:rPr>
+        <w:t>doga</w:t>
+      </w:r>
+      <w:r>
+        <w:rPr>
+          <w:u w:val="single" w:color="000000"/>
+        </w:rPr>
         <w:t>đ</w:t>
       </w:r>
       <w:r>
@@ -2426,6 +3189,7 @@
         <w:t>aja</w:t>
       </w:r>
       <w:bookmarkEnd w:id="6"/>
+      <w:proofErr w:type="spellEnd"/>
     </w:p>
     <w:p>
       <w:pPr>
@@ -2436,31 +3200,49 @@
         </w:rPr>
       </w:pPr>
       <w:bookmarkStart w:id="7" w:name="_Toc36453347"/>
+      <w:proofErr w:type="spellStart"/>
       <w:r>
         <w:rPr>
           <w:i/>
         </w:rPr>
         <w:t>Operater</w:t>
       </w:r>
+      <w:proofErr w:type="spellEnd"/>
       <w:r>
         <w:rPr>
           <w:i/>
         </w:rPr>
         <w:t xml:space="preserve"> </w:t>
       </w:r>
+      <w:proofErr w:type="spellStart"/>
       <w:r>
         <w:rPr>
           <w:i/>
         </w:rPr>
-        <w:t xml:space="preserve">unosi </w:t>
-      </w:r>
+        <w:t>unosi</w:t>
+      </w:r>
+      <w:proofErr w:type="spellEnd"/>
       <w:r>
         <w:rPr>
           <w:i/>
         </w:rPr>
-        <w:t>ID kartice</w:t>
+        <w:t xml:space="preserve"> </w:t>
+      </w:r>
+      <w:r>
+        <w:rPr>
+          <w:i/>
+        </w:rPr>
+        <w:t xml:space="preserve">ID </w:t>
+      </w:r>
+      <w:proofErr w:type="spellStart"/>
+      <w:r>
+        <w:rPr>
+          <w:i/>
+        </w:rPr>
+        <w:t>kartice</w:t>
       </w:r>
       <w:bookmarkEnd w:id="7"/>
+      <w:proofErr w:type="spellEnd"/>
     </w:p>
     <w:p>
       <w:pPr>
@@ -2479,6 +3261,7 @@
       <w:r>
         <w:tab/>
       </w:r>
+      <w:proofErr w:type="spellStart"/>
       <w:r>
         <w:rPr>
           <w:rFonts w:cs="Times New Roman"/>
@@ -2486,26 +3269,68 @@
         </w:rPr>
         <w:t>Operater</w:t>
       </w:r>
-      <w:r>
-        <w:rPr>
-          <w:rFonts w:cs="Times New Roman"/>
-          <w:szCs w:val="20"/>
-        </w:rPr>
-        <w:t xml:space="preserve"> unosi </w:t>
-      </w:r>
-      <w:r>
-        <w:rPr>
-          <w:rFonts w:cs="Times New Roman"/>
-          <w:szCs w:val="20"/>
-        </w:rPr>
-        <w:t>ID kartice</w:t>
-      </w:r>
-      <w:r>
-        <w:rPr>
-          <w:rFonts w:cs="Times New Roman"/>
-          <w:szCs w:val="20"/>
-        </w:rPr>
-        <w:t xml:space="preserve"> u odgovarajuće polje.</w:t>
+      <w:proofErr w:type="spellEnd"/>
+      <w:r>
+        <w:rPr>
+          <w:rFonts w:cs="Times New Roman"/>
+          <w:szCs w:val="20"/>
+        </w:rPr>
+        <w:t xml:space="preserve"> </w:t>
+      </w:r>
+      <w:proofErr w:type="spellStart"/>
+      <w:r>
+        <w:rPr>
+          <w:rFonts w:cs="Times New Roman"/>
+          <w:szCs w:val="20"/>
+        </w:rPr>
+        <w:t>unosi</w:t>
+      </w:r>
+      <w:proofErr w:type="spellEnd"/>
+      <w:r>
+        <w:rPr>
+          <w:rFonts w:cs="Times New Roman"/>
+          <w:szCs w:val="20"/>
+        </w:rPr>
+        <w:t xml:space="preserve"> </w:t>
+      </w:r>
+      <w:r>
+        <w:rPr>
+          <w:rFonts w:cs="Times New Roman"/>
+          <w:szCs w:val="20"/>
+        </w:rPr>
+        <w:t xml:space="preserve">ID </w:t>
+      </w:r>
+      <w:proofErr w:type="spellStart"/>
+      <w:r>
+        <w:rPr>
+          <w:rFonts w:cs="Times New Roman"/>
+          <w:szCs w:val="20"/>
+        </w:rPr>
+        <w:t>kartice</w:t>
+      </w:r>
+      <w:proofErr w:type="spellEnd"/>
+      <w:r>
+        <w:rPr>
+          <w:rFonts w:cs="Times New Roman"/>
+          <w:szCs w:val="20"/>
+        </w:rPr>
+        <w:t xml:space="preserve"> u </w:t>
+      </w:r>
+      <w:proofErr w:type="spellStart"/>
+      <w:r>
+        <w:rPr>
+          <w:rFonts w:cs="Times New Roman"/>
+          <w:szCs w:val="20"/>
+        </w:rPr>
+        <w:t>odgovarajuće</w:t>
+      </w:r>
+      <w:proofErr w:type="spellEnd"/>
+      <w:r>
+        <w:rPr>
+          <w:rFonts w:cs="Times New Roman"/>
+          <w:szCs w:val="20"/>
+        </w:rPr>
+        <w:t xml:space="preserve"> polje.</w:t>
       </w:r>
       <w:bookmarkEnd w:id="8"/>
     </w:p>
@@ -2526,28 +3351,64 @@
         </w:rPr>
       </w:pPr>
       <w:bookmarkStart w:id="9" w:name="_Toc36453348"/>
+      <w:proofErr w:type="spellStart"/>
       <w:r>
         <w:rPr>
           <w:i/>
           <w:iCs/>
         </w:rPr>
-        <w:t xml:space="preserve">Uspešno evidentiranje </w:t>
-      </w:r>
+        <w:t>Uspešno</w:t>
+      </w:r>
+      <w:proofErr w:type="spellEnd"/>
       <w:r>
         <w:rPr>
           <w:i/>
           <w:iCs/>
         </w:rPr>
-        <w:t>izlaska</w:t>
-      </w:r>
+        <w:t xml:space="preserve"> </w:t>
+      </w:r>
+      <w:proofErr w:type="spellStart"/>
       <w:r>
         <w:rPr>
           <w:i/>
           <w:iCs/>
         </w:rPr>
-        <w:t xml:space="preserve"> korisnika</w:t>
+        <w:t>evidentiranje</w:t>
+      </w:r>
+      <w:proofErr w:type="spellEnd"/>
+      <w:r>
+        <w:rPr>
+          <w:i/>
+          <w:iCs/>
+        </w:rPr>
+        <w:t xml:space="preserve"> </w:t>
+      </w:r>
+      <w:proofErr w:type="spellStart"/>
+      <w:r>
+        <w:rPr>
+          <w:i/>
+          <w:iCs/>
+        </w:rPr>
+        <w:t>izlaska</w:t>
+      </w:r>
+      <w:proofErr w:type="spellEnd"/>
+      <w:r>
+        <w:rPr>
+          <w:i/>
+          <w:iCs/>
+        </w:rPr>
+        <w:t xml:space="preserve"> </w:t>
+      </w:r>
+      <w:proofErr w:type="spellStart"/>
+      <w:r>
+        <w:rPr>
+          <w:i/>
+          <w:iCs/>
+        </w:rPr>
+        <w:t>korisnika</w:t>
       </w:r>
       <w:bookmarkEnd w:id="9"/>
+      <w:proofErr w:type="spellEnd"/>
     </w:p>
     <w:p>
       <w:pPr>
@@ -2557,12 +3418,69 @@
           <w:szCs w:val="20"/>
         </w:rPr>
       </w:pPr>
-      <w:r>
-        <w:rPr>
-          <w:rFonts w:cs="Times New Roman"/>
-          <w:szCs w:val="20"/>
-        </w:rPr>
-        <w:t>Operater klikom na dugme “</w:t>
+      <w:proofErr w:type="spellStart"/>
+      <w:r>
+        <w:rPr>
+          <w:rFonts w:cs="Times New Roman"/>
+          <w:szCs w:val="20"/>
+        </w:rPr>
+        <w:t>Operater</w:t>
+      </w:r>
+      <w:proofErr w:type="spellEnd"/>
+      <w:r>
+        <w:rPr>
+          <w:rFonts w:cs="Times New Roman"/>
+          <w:szCs w:val="20"/>
+        </w:rPr>
+        <w:t xml:space="preserve"> </w:t>
+      </w:r>
+      <w:proofErr w:type="spellStart"/>
+      <w:r>
+        <w:rPr>
+          <w:rFonts w:cs="Times New Roman"/>
+          <w:szCs w:val="20"/>
+        </w:rPr>
+        <w:t>klikom</w:t>
+      </w:r>
+      <w:proofErr w:type="spellEnd"/>
+      <w:r>
+        <w:rPr>
+          <w:rFonts w:cs="Times New Roman"/>
+          <w:szCs w:val="20"/>
+        </w:rPr>
+        <w:t xml:space="preserve"> </w:t>
+      </w:r>
+      <w:proofErr w:type="spellStart"/>
+      <w:r>
+        <w:rPr>
+          <w:rFonts w:cs="Times New Roman"/>
+          <w:szCs w:val="20"/>
+        </w:rPr>
+        <w:t>na</w:t>
+      </w:r>
+      <w:proofErr w:type="spellEnd"/>
+      <w:r>
+        <w:rPr>
+          <w:rFonts w:cs="Times New Roman"/>
+          <w:szCs w:val="20"/>
+        </w:rPr>
+        <w:t xml:space="preserve"> </w:t>
+      </w:r>
+      <w:proofErr w:type="spellStart"/>
+      <w:r>
+        <w:rPr>
+          <w:rFonts w:cs="Times New Roman"/>
+          <w:szCs w:val="20"/>
+        </w:rPr>
+        <w:t>dugme</w:t>
+      </w:r>
+      <w:proofErr w:type="spellEnd"/>
+      <w:r>
+        <w:rPr>
+          <w:rFonts w:cs="Times New Roman"/>
+          <w:szCs w:val="20"/>
+        </w:rPr>
+        <w:t xml:space="preserve"> “</w:t>
       </w:r>
       <w:r>
         <w:rPr>
@@ -2597,22 +3515,113 @@
           <w:rFonts w:cs="Times New Roman"/>
           <w:szCs w:val="20"/>
         </w:rPr>
-        <w:t>” uspešno</w:t>
-      </w:r>
-      <w:r>
-        <w:rPr>
-          <w:rFonts w:cs="Times New Roman"/>
-          <w:szCs w:val="20"/>
-        </w:rPr>
-        <w:t xml:space="preserve"> evidentira izlazak</w:t>
-      </w:r>
-      <w:r>
-        <w:rPr>
-          <w:rFonts w:cs="Times New Roman"/>
-          <w:szCs w:val="20"/>
-        </w:rPr>
-        <w:t xml:space="preserve"> na sledeća dva načina</w:t>
-      </w:r>
+        <w:t xml:space="preserve">” </w:t>
+      </w:r>
+      <w:proofErr w:type="spellStart"/>
+      <w:r>
+        <w:rPr>
+          <w:rFonts w:cs="Times New Roman"/>
+          <w:szCs w:val="20"/>
+        </w:rPr>
+        <w:t>uspešno</w:t>
+      </w:r>
+      <w:proofErr w:type="spellEnd"/>
+      <w:r>
+        <w:rPr>
+          <w:rFonts w:cs="Times New Roman"/>
+          <w:szCs w:val="20"/>
+        </w:rPr>
+        <w:t xml:space="preserve"> </w:t>
+      </w:r>
+      <w:proofErr w:type="spellStart"/>
+      <w:r>
+        <w:rPr>
+          <w:rFonts w:cs="Times New Roman"/>
+          <w:szCs w:val="20"/>
+        </w:rPr>
+        <w:t>evidentira</w:t>
+      </w:r>
+      <w:proofErr w:type="spellEnd"/>
+      <w:r>
+        <w:rPr>
+          <w:rFonts w:cs="Times New Roman"/>
+          <w:szCs w:val="20"/>
+        </w:rPr>
+        <w:t xml:space="preserve"> </w:t>
+      </w:r>
+      <w:proofErr w:type="spellStart"/>
+      <w:r>
+        <w:rPr>
+          <w:rFonts w:cs="Times New Roman"/>
+          <w:szCs w:val="20"/>
+        </w:rPr>
+        <w:t>izlazak</w:t>
+      </w:r>
+      <w:proofErr w:type="spellEnd"/>
+      <w:r>
+        <w:rPr>
+          <w:rFonts w:cs="Times New Roman"/>
+          <w:szCs w:val="20"/>
+        </w:rPr>
+        <w:t xml:space="preserve"> </w:t>
+      </w:r>
+      <w:proofErr w:type="spellStart"/>
+      <w:r>
+        <w:rPr>
+          <w:rFonts w:cs="Times New Roman"/>
+          <w:szCs w:val="20"/>
+        </w:rPr>
+        <w:t>na</w:t>
+      </w:r>
+      <w:proofErr w:type="spellEnd"/>
+      <w:r>
+        <w:rPr>
+          <w:rFonts w:cs="Times New Roman"/>
+          <w:szCs w:val="20"/>
+        </w:rPr>
+        <w:t xml:space="preserve"> </w:t>
+      </w:r>
+      <w:proofErr w:type="spellStart"/>
+      <w:r>
+        <w:rPr>
+          <w:rFonts w:cs="Times New Roman"/>
+          <w:szCs w:val="20"/>
+        </w:rPr>
+        <w:t>sledeća</w:t>
+      </w:r>
+      <w:proofErr w:type="spellEnd"/>
+      <w:r>
+        <w:rPr>
+          <w:rFonts w:cs="Times New Roman"/>
+          <w:szCs w:val="20"/>
+        </w:rPr>
+        <w:t xml:space="preserve"> </w:t>
+      </w:r>
+      <w:proofErr w:type="spellStart"/>
+      <w:r>
+        <w:rPr>
+          <w:rFonts w:cs="Times New Roman"/>
+          <w:szCs w:val="20"/>
+        </w:rPr>
+        <w:t>dva</w:t>
+      </w:r>
+      <w:proofErr w:type="spellEnd"/>
+      <w:r>
+        <w:rPr>
+          <w:rFonts w:cs="Times New Roman"/>
+          <w:szCs w:val="20"/>
+        </w:rPr>
+        <w:t xml:space="preserve"> </w:t>
+      </w:r>
+      <w:proofErr w:type="spellStart"/>
+      <w:r>
+        <w:rPr>
+          <w:rFonts w:cs="Times New Roman"/>
+          <w:szCs w:val="20"/>
+        </w:rPr>
+        <w:t>načina</w:t>
+      </w:r>
+      <w:proofErr w:type="spellEnd"/>
       <w:r>
         <w:rPr>
           <w:rFonts w:cs="Times New Roman"/>
@@ -2634,26 +3643,229 @@
           <w:szCs w:val="20"/>
         </w:rPr>
       </w:pPr>
-      <w:r>
-        <w:rPr>
-          <w:rFonts w:cs="Times New Roman"/>
-          <w:szCs w:val="20"/>
-        </w:rPr>
-        <w:t xml:space="preserve">Ukoliko je </w:t>
-      </w:r>
-      <w:r>
-        <w:rPr>
-          <w:rFonts w:cs="Times New Roman"/>
-          <w:szCs w:val="20"/>
-        </w:rPr>
-        <w:t>reč o registrovanom korisniku koji poseduje validnu karticu i nema kazni</w:t>
-      </w:r>
-      <w:r>
-        <w:rPr>
-          <w:rFonts w:cs="Times New Roman"/>
-          <w:szCs w:val="20"/>
-        </w:rPr>
-        <w:t>, omogućava mu se odmah izlazak.</w:t>
+      <w:proofErr w:type="spellStart"/>
+      <w:r>
+        <w:rPr>
+          <w:rFonts w:cs="Times New Roman"/>
+          <w:szCs w:val="20"/>
+        </w:rPr>
+        <w:t>Ukoliko</w:t>
+      </w:r>
+      <w:proofErr w:type="spellEnd"/>
+      <w:r>
+        <w:rPr>
+          <w:rFonts w:cs="Times New Roman"/>
+          <w:szCs w:val="20"/>
+        </w:rPr>
+        <w:t xml:space="preserve"> je </w:t>
+      </w:r>
+      <w:proofErr w:type="spellStart"/>
+      <w:r>
+        <w:rPr>
+          <w:rFonts w:cs="Times New Roman"/>
+          <w:szCs w:val="20"/>
+        </w:rPr>
+        <w:t>reč</w:t>
+      </w:r>
+      <w:proofErr w:type="spellEnd"/>
+      <w:r>
+        <w:rPr>
+          <w:rFonts w:cs="Times New Roman"/>
+          <w:szCs w:val="20"/>
+        </w:rPr>
+        <w:t xml:space="preserve"> o </w:t>
+      </w:r>
+      <w:proofErr w:type="spellStart"/>
+      <w:r>
+        <w:rPr>
+          <w:rFonts w:cs="Times New Roman"/>
+          <w:szCs w:val="20"/>
+        </w:rPr>
+        <w:t>registrovanom</w:t>
+      </w:r>
+      <w:proofErr w:type="spellEnd"/>
+      <w:r>
+        <w:rPr>
+          <w:rFonts w:cs="Times New Roman"/>
+          <w:szCs w:val="20"/>
+        </w:rPr>
+        <w:t xml:space="preserve"> </w:t>
+      </w:r>
+      <w:proofErr w:type="spellStart"/>
+      <w:r>
+        <w:rPr>
+          <w:rFonts w:cs="Times New Roman"/>
+          <w:szCs w:val="20"/>
+        </w:rPr>
+        <w:t>korisniku</w:t>
+      </w:r>
+      <w:proofErr w:type="spellEnd"/>
+      <w:r>
+        <w:rPr>
+          <w:rFonts w:cs="Times New Roman"/>
+          <w:szCs w:val="20"/>
+        </w:rPr>
+        <w:t xml:space="preserve"> </w:t>
+      </w:r>
+      <w:proofErr w:type="spellStart"/>
+      <w:r>
+        <w:rPr>
+          <w:rFonts w:cs="Times New Roman"/>
+          <w:szCs w:val="20"/>
+        </w:rPr>
+        <w:t>koji</w:t>
+      </w:r>
+      <w:proofErr w:type="spellEnd"/>
+      <w:r>
+        <w:rPr>
+          <w:rFonts w:cs="Times New Roman"/>
+          <w:szCs w:val="20"/>
+        </w:rPr>
+        <w:t xml:space="preserve"> </w:t>
+      </w:r>
+      <w:proofErr w:type="spellStart"/>
+      <w:r>
+        <w:rPr>
+          <w:rFonts w:cs="Times New Roman"/>
+          <w:szCs w:val="20"/>
+        </w:rPr>
+        <w:t>poseduje</w:t>
+      </w:r>
+      <w:proofErr w:type="spellEnd"/>
+      <w:r>
+        <w:rPr>
+          <w:rFonts w:cs="Times New Roman"/>
+          <w:szCs w:val="20"/>
+        </w:rPr>
+        <w:t xml:space="preserve"> </w:t>
+      </w:r>
+      <w:proofErr w:type="spellStart"/>
+      <w:r>
+        <w:rPr>
+          <w:rFonts w:cs="Times New Roman"/>
+          <w:szCs w:val="20"/>
+        </w:rPr>
+        <w:t>validnu</w:t>
+      </w:r>
+      <w:proofErr w:type="spellEnd"/>
+      <w:r>
+        <w:rPr>
+          <w:rFonts w:cs="Times New Roman"/>
+          <w:szCs w:val="20"/>
+        </w:rPr>
+        <w:t xml:space="preserve"> </w:t>
+      </w:r>
+      <w:proofErr w:type="spellStart"/>
+      <w:r>
+        <w:rPr>
+          <w:rFonts w:cs="Times New Roman"/>
+          <w:szCs w:val="20"/>
+        </w:rPr>
+        <w:t>karticu</w:t>
+      </w:r>
+      <w:proofErr w:type="spellEnd"/>
+      <w:r>
+        <w:rPr>
+          <w:rFonts w:cs="Times New Roman"/>
+          <w:szCs w:val="20"/>
+        </w:rPr>
+        <w:t xml:space="preserve"> </w:t>
+      </w:r>
+      <w:proofErr w:type="spellStart"/>
+      <w:r>
+        <w:rPr>
+          <w:rFonts w:cs="Times New Roman"/>
+          <w:szCs w:val="20"/>
+        </w:rPr>
+        <w:t>i</w:t>
+      </w:r>
+      <w:proofErr w:type="spellEnd"/>
+      <w:r>
+        <w:rPr>
+          <w:rFonts w:cs="Times New Roman"/>
+          <w:szCs w:val="20"/>
+        </w:rPr>
+        <w:t xml:space="preserve"> </w:t>
+      </w:r>
+      <w:proofErr w:type="spellStart"/>
+      <w:r>
+        <w:rPr>
+          <w:rFonts w:cs="Times New Roman"/>
+          <w:szCs w:val="20"/>
+        </w:rPr>
+        <w:t>nema</w:t>
+      </w:r>
+      <w:proofErr w:type="spellEnd"/>
+      <w:r>
+        <w:rPr>
+          <w:rFonts w:cs="Times New Roman"/>
+          <w:szCs w:val="20"/>
+        </w:rPr>
+        <w:t xml:space="preserve"> </w:t>
+      </w:r>
+      <w:proofErr w:type="spellStart"/>
+      <w:r>
+        <w:rPr>
+          <w:rFonts w:cs="Times New Roman"/>
+          <w:szCs w:val="20"/>
+        </w:rPr>
+        <w:t>kazni</w:t>
+      </w:r>
+      <w:proofErr w:type="spellEnd"/>
+      <w:r>
+        <w:rPr>
+          <w:rFonts w:cs="Times New Roman"/>
+          <w:szCs w:val="20"/>
+        </w:rPr>
+        <w:t xml:space="preserve">, </w:t>
+      </w:r>
+      <w:proofErr w:type="spellStart"/>
+      <w:r>
+        <w:rPr>
+          <w:rFonts w:cs="Times New Roman"/>
+          <w:szCs w:val="20"/>
+        </w:rPr>
+        <w:t>omogućava</w:t>
+      </w:r>
+      <w:proofErr w:type="spellEnd"/>
+      <w:r>
+        <w:rPr>
+          <w:rFonts w:cs="Times New Roman"/>
+          <w:szCs w:val="20"/>
+        </w:rPr>
+        <w:t xml:space="preserve"> mu se </w:t>
+      </w:r>
+      <w:proofErr w:type="spellStart"/>
+      <w:r>
+        <w:rPr>
+          <w:rFonts w:cs="Times New Roman"/>
+          <w:szCs w:val="20"/>
+        </w:rPr>
+        <w:t>odmah</w:t>
+      </w:r>
+      <w:proofErr w:type="spellEnd"/>
+      <w:r>
+        <w:rPr>
+          <w:rFonts w:cs="Times New Roman"/>
+          <w:szCs w:val="20"/>
+        </w:rPr>
+        <w:t xml:space="preserve"> </w:t>
+      </w:r>
+      <w:proofErr w:type="spellStart"/>
+      <w:r>
+        <w:rPr>
+          <w:rFonts w:cs="Times New Roman"/>
+          <w:szCs w:val="20"/>
+        </w:rPr>
+        <w:t>izlazak</w:t>
+      </w:r>
+      <w:proofErr w:type="spellEnd"/>
+      <w:r>
+        <w:rPr>
+          <w:rFonts w:cs="Times New Roman"/>
+          <w:szCs w:val="20"/>
+        </w:rPr>
+        <w:t>.</w:t>
       </w:r>
     </w:p>
     <w:p>
@@ -2668,6 +3880,7 @@
           <w:szCs w:val="20"/>
         </w:rPr>
       </w:pPr>
+      <w:proofErr w:type="spellStart"/>
       <w:r>
         <w:rPr>
           <w:rFonts w:cs="Times New Roman"/>
@@ -2675,41 +3888,372 @@
         </w:rPr>
         <w:t>Ukoliko</w:t>
       </w:r>
-      <w:r>
-        <w:rPr>
-          <w:rFonts w:cs="Times New Roman"/>
-          <w:szCs w:val="20"/>
-        </w:rPr>
-        <w:t xml:space="preserve"> je reč o registrovanom korisniku koji </w:t>
-      </w:r>
-      <w:r>
-        <w:rPr>
-          <w:rFonts w:cs="Times New Roman"/>
-          <w:szCs w:val="20"/>
-        </w:rPr>
-        <w:t>ima kazni i/</w:t>
-      </w:r>
-      <w:r>
-        <w:rPr>
-          <w:rFonts w:cs="Times New Roman"/>
-          <w:szCs w:val="20"/>
-          <w:lang w:val="sr-Latn-RS"/>
-        </w:rPr>
-        <w:t xml:space="preserve">ili </w:t>
-      </w:r>
-      <w:r>
-        <w:rPr>
-          <w:rFonts w:cs="Times New Roman"/>
-          <w:szCs w:val="20"/>
-        </w:rPr>
-        <w:t xml:space="preserve">ne poseduje validnu karticu </w:t>
-      </w:r>
-      <w:r>
-        <w:rPr>
-          <w:rFonts w:cs="Times New Roman"/>
-          <w:szCs w:val="20"/>
-        </w:rPr>
-        <w:t>ili  je reč o gostu, izdaje se račun koji je korisnik (bez obzira da li je reč o gostu ili registrovanom korisniku) dužan da plati odmah.</w:t>
+      <w:proofErr w:type="spellEnd"/>
+      <w:r>
+        <w:rPr>
+          <w:rFonts w:cs="Times New Roman"/>
+          <w:szCs w:val="20"/>
+        </w:rPr>
+        <w:t xml:space="preserve"> je </w:t>
+      </w:r>
+      <w:proofErr w:type="spellStart"/>
+      <w:r>
+        <w:rPr>
+          <w:rFonts w:cs="Times New Roman"/>
+          <w:szCs w:val="20"/>
+        </w:rPr>
+        <w:t>reč</w:t>
+      </w:r>
+      <w:proofErr w:type="spellEnd"/>
+      <w:r>
+        <w:rPr>
+          <w:rFonts w:cs="Times New Roman"/>
+          <w:szCs w:val="20"/>
+        </w:rPr>
+        <w:t xml:space="preserve"> o </w:t>
+      </w:r>
+      <w:proofErr w:type="spellStart"/>
+      <w:r>
+        <w:rPr>
+          <w:rFonts w:cs="Times New Roman"/>
+          <w:szCs w:val="20"/>
+        </w:rPr>
+        <w:t>registrovanom</w:t>
+      </w:r>
+      <w:proofErr w:type="spellEnd"/>
+      <w:r>
+        <w:rPr>
+          <w:rFonts w:cs="Times New Roman"/>
+          <w:szCs w:val="20"/>
+        </w:rPr>
+        <w:t xml:space="preserve"> </w:t>
+      </w:r>
+      <w:proofErr w:type="spellStart"/>
+      <w:r>
+        <w:rPr>
+          <w:rFonts w:cs="Times New Roman"/>
+          <w:szCs w:val="20"/>
+        </w:rPr>
+        <w:t>korisniku</w:t>
+      </w:r>
+      <w:proofErr w:type="spellEnd"/>
+      <w:r>
+        <w:rPr>
+          <w:rFonts w:cs="Times New Roman"/>
+          <w:szCs w:val="20"/>
+        </w:rPr>
+        <w:t xml:space="preserve"> </w:t>
+      </w:r>
+      <w:proofErr w:type="spellStart"/>
+      <w:r>
+        <w:rPr>
+          <w:rFonts w:cs="Times New Roman"/>
+          <w:szCs w:val="20"/>
+        </w:rPr>
+        <w:t>koji</w:t>
+      </w:r>
+      <w:proofErr w:type="spellEnd"/>
+      <w:r>
+        <w:rPr>
+          <w:rFonts w:cs="Times New Roman"/>
+          <w:szCs w:val="20"/>
+        </w:rPr>
+        <w:t xml:space="preserve"> </w:t>
+      </w:r>
+      <w:proofErr w:type="spellStart"/>
+      <w:r>
+        <w:rPr>
+          <w:rFonts w:cs="Times New Roman"/>
+          <w:szCs w:val="20"/>
+        </w:rPr>
+        <w:t>ima</w:t>
+      </w:r>
+      <w:proofErr w:type="spellEnd"/>
+      <w:r>
+        <w:rPr>
+          <w:rFonts w:cs="Times New Roman"/>
+          <w:szCs w:val="20"/>
+        </w:rPr>
+        <w:t xml:space="preserve"> </w:t>
+      </w:r>
+      <w:proofErr w:type="spellStart"/>
+      <w:r>
+        <w:rPr>
+          <w:rFonts w:cs="Times New Roman"/>
+          <w:szCs w:val="20"/>
+        </w:rPr>
+        <w:t>kazn</w:t>
+      </w:r>
+      <w:r>
+        <w:rPr>
+          <w:rFonts w:cs="Times New Roman"/>
+          <w:szCs w:val="20"/>
+        </w:rPr>
+        <w:t>u</w:t>
+      </w:r>
+      <w:proofErr w:type="spellEnd"/>
+      <w:r>
+        <w:rPr>
+          <w:rFonts w:cs="Times New Roman"/>
+          <w:szCs w:val="20"/>
+        </w:rPr>
+        <w:t xml:space="preserve"> </w:t>
+      </w:r>
+      <w:proofErr w:type="spellStart"/>
+      <w:r>
+        <w:rPr>
+          <w:rFonts w:cs="Times New Roman"/>
+          <w:szCs w:val="20"/>
+        </w:rPr>
+        <w:t>ili</w:t>
+      </w:r>
+      <w:proofErr w:type="spellEnd"/>
+      <w:r>
+        <w:rPr>
+          <w:rFonts w:cs="Times New Roman"/>
+          <w:szCs w:val="20"/>
+        </w:rPr>
+        <w:t xml:space="preserve">  je </w:t>
+      </w:r>
+      <w:proofErr w:type="spellStart"/>
+      <w:r>
+        <w:rPr>
+          <w:rFonts w:cs="Times New Roman"/>
+          <w:szCs w:val="20"/>
+        </w:rPr>
+        <w:t>reč</w:t>
+      </w:r>
+      <w:proofErr w:type="spellEnd"/>
+      <w:r>
+        <w:rPr>
+          <w:rFonts w:cs="Times New Roman"/>
+          <w:szCs w:val="20"/>
+        </w:rPr>
+        <w:t xml:space="preserve"> o </w:t>
+      </w:r>
+      <w:proofErr w:type="spellStart"/>
+      <w:r>
+        <w:rPr>
+          <w:rFonts w:cs="Times New Roman"/>
+          <w:szCs w:val="20"/>
+        </w:rPr>
+        <w:t>gostu</w:t>
+      </w:r>
+      <w:proofErr w:type="spellEnd"/>
+      <w:r>
+        <w:rPr>
+          <w:rFonts w:cs="Times New Roman"/>
+          <w:szCs w:val="20"/>
+        </w:rPr>
+        <w:t xml:space="preserve">, </w:t>
+      </w:r>
+      <w:proofErr w:type="spellStart"/>
+      <w:r>
+        <w:rPr>
+          <w:rFonts w:cs="Times New Roman"/>
+          <w:szCs w:val="20"/>
+        </w:rPr>
+        <w:t>izdaje</w:t>
+      </w:r>
+      <w:proofErr w:type="spellEnd"/>
+      <w:r>
+        <w:rPr>
+          <w:rFonts w:cs="Times New Roman"/>
+          <w:szCs w:val="20"/>
+        </w:rPr>
+        <w:t xml:space="preserve"> se </w:t>
+      </w:r>
+      <w:proofErr w:type="spellStart"/>
+      <w:r>
+        <w:rPr>
+          <w:rFonts w:cs="Times New Roman"/>
+          <w:szCs w:val="20"/>
+        </w:rPr>
+        <w:t>račun</w:t>
+      </w:r>
+      <w:proofErr w:type="spellEnd"/>
+      <w:r>
+        <w:rPr>
+          <w:rFonts w:cs="Times New Roman"/>
+          <w:szCs w:val="20"/>
+        </w:rPr>
+        <w:t xml:space="preserve"> </w:t>
+      </w:r>
+      <w:proofErr w:type="spellStart"/>
+      <w:r>
+        <w:rPr>
+          <w:rFonts w:cs="Times New Roman"/>
+          <w:szCs w:val="20"/>
+        </w:rPr>
+        <w:t>koji</w:t>
+      </w:r>
+      <w:proofErr w:type="spellEnd"/>
+      <w:r>
+        <w:rPr>
+          <w:rFonts w:cs="Times New Roman"/>
+          <w:szCs w:val="20"/>
+        </w:rPr>
+        <w:t xml:space="preserve"> je </w:t>
+      </w:r>
+      <w:proofErr w:type="spellStart"/>
+      <w:r>
+        <w:rPr>
+          <w:rFonts w:cs="Times New Roman"/>
+          <w:szCs w:val="20"/>
+        </w:rPr>
+        <w:t>korisnik</w:t>
+      </w:r>
+      <w:proofErr w:type="spellEnd"/>
+      <w:r>
+        <w:rPr>
+          <w:rFonts w:cs="Times New Roman"/>
+          <w:szCs w:val="20"/>
+        </w:rPr>
+        <w:t xml:space="preserve"> (bez </w:t>
+      </w:r>
+      <w:proofErr w:type="spellStart"/>
+      <w:r>
+        <w:rPr>
+          <w:rFonts w:cs="Times New Roman"/>
+          <w:szCs w:val="20"/>
+        </w:rPr>
+        <w:t>obzira</w:t>
+      </w:r>
+      <w:proofErr w:type="spellEnd"/>
+      <w:r>
+        <w:rPr>
+          <w:rFonts w:cs="Times New Roman"/>
+          <w:szCs w:val="20"/>
+        </w:rPr>
+        <w:t xml:space="preserve"> da li je </w:t>
+      </w:r>
+      <w:proofErr w:type="spellStart"/>
+      <w:r>
+        <w:rPr>
+          <w:rFonts w:cs="Times New Roman"/>
+          <w:szCs w:val="20"/>
+        </w:rPr>
+        <w:t>reč</w:t>
+      </w:r>
+      <w:proofErr w:type="spellEnd"/>
+      <w:r>
+        <w:rPr>
+          <w:rFonts w:cs="Times New Roman"/>
+          <w:szCs w:val="20"/>
+        </w:rPr>
+        <w:t xml:space="preserve"> o </w:t>
+      </w:r>
+      <w:proofErr w:type="spellStart"/>
+      <w:r>
+        <w:rPr>
+          <w:rFonts w:cs="Times New Roman"/>
+          <w:szCs w:val="20"/>
+        </w:rPr>
+        <w:t>gostu</w:t>
+      </w:r>
+      <w:proofErr w:type="spellEnd"/>
+      <w:r>
+        <w:rPr>
+          <w:rFonts w:cs="Times New Roman"/>
+          <w:szCs w:val="20"/>
+        </w:rPr>
+        <w:t xml:space="preserve"> </w:t>
+      </w:r>
+      <w:proofErr w:type="spellStart"/>
+      <w:r>
+        <w:rPr>
+          <w:rFonts w:cs="Times New Roman"/>
+          <w:szCs w:val="20"/>
+        </w:rPr>
+        <w:t>ili</w:t>
+      </w:r>
+      <w:proofErr w:type="spellEnd"/>
+      <w:r>
+        <w:rPr>
+          <w:rFonts w:cs="Times New Roman"/>
+          <w:szCs w:val="20"/>
+        </w:rPr>
+        <w:t xml:space="preserve"> </w:t>
+      </w:r>
+      <w:proofErr w:type="spellStart"/>
+      <w:r>
+        <w:rPr>
+          <w:rFonts w:cs="Times New Roman"/>
+          <w:szCs w:val="20"/>
+        </w:rPr>
+        <w:t>registrovanom</w:t>
+      </w:r>
+      <w:proofErr w:type="spellEnd"/>
+      <w:r>
+        <w:rPr>
+          <w:rFonts w:cs="Times New Roman"/>
+          <w:szCs w:val="20"/>
+        </w:rPr>
+        <w:t xml:space="preserve"> </w:t>
+      </w:r>
+      <w:proofErr w:type="spellStart"/>
+      <w:r>
+        <w:rPr>
+          <w:rFonts w:cs="Times New Roman"/>
+          <w:szCs w:val="20"/>
+        </w:rPr>
+        <w:t>korisniku</w:t>
+      </w:r>
+      <w:proofErr w:type="spellEnd"/>
+      <w:r>
+        <w:rPr>
+          <w:rFonts w:cs="Times New Roman"/>
+          <w:szCs w:val="20"/>
+        </w:rPr>
+        <w:t xml:space="preserve">) </w:t>
+      </w:r>
+      <w:proofErr w:type="spellStart"/>
+      <w:r>
+        <w:rPr>
+          <w:rFonts w:cs="Times New Roman"/>
+          <w:szCs w:val="20"/>
+        </w:rPr>
+        <w:t>dužan</w:t>
+      </w:r>
+      <w:proofErr w:type="spellEnd"/>
+      <w:r>
+        <w:rPr>
+          <w:rFonts w:cs="Times New Roman"/>
+          <w:szCs w:val="20"/>
+        </w:rPr>
+        <w:t xml:space="preserve"> da </w:t>
+      </w:r>
+      <w:proofErr w:type="spellStart"/>
+      <w:r>
+        <w:rPr>
+          <w:rFonts w:cs="Times New Roman"/>
+          <w:szCs w:val="20"/>
+        </w:rPr>
+        <w:t>plati</w:t>
+      </w:r>
+      <w:proofErr w:type="spellEnd"/>
+      <w:r>
+        <w:rPr>
+          <w:rFonts w:cs="Times New Roman"/>
+          <w:szCs w:val="20"/>
+        </w:rPr>
+        <w:t xml:space="preserve"> </w:t>
+      </w:r>
+      <w:proofErr w:type="spellStart"/>
+      <w:r>
+        <w:rPr>
+          <w:rFonts w:cs="Times New Roman"/>
+          <w:szCs w:val="20"/>
+        </w:rPr>
+        <w:t>odmah</w:t>
+      </w:r>
+      <w:proofErr w:type="spellEnd"/>
+      <w:r>
+        <w:rPr>
+          <w:rFonts w:cs="Times New Roman"/>
+          <w:szCs w:val="20"/>
+        </w:rPr>
+        <w:t>.</w:t>
       </w:r>
     </w:p>
     <w:p>
@@ -2746,6 +4290,7 @@
         </w:rPr>
       </w:pPr>
       <w:bookmarkStart w:id="10" w:name="_Toc36453349"/>
+      <w:proofErr w:type="spellStart"/>
       <w:r>
         <w:rPr>
           <w:i/>
@@ -2763,30 +4308,76 @@
         <w:rPr>
           <w:i/>
         </w:rPr>
-        <w:t xml:space="preserve">ke pri </w:t>
-      </w:r>
+        <w:t>ke</w:t>
+      </w:r>
+      <w:proofErr w:type="spellEnd"/>
       <w:r>
         <w:rPr>
           <w:i/>
         </w:rPr>
-        <w:t xml:space="preserve">izlasku </w:t>
-      </w:r>
+        <w:t xml:space="preserve"> </w:t>
+      </w:r>
+      <w:proofErr w:type="spellStart"/>
       <w:r>
         <w:rPr>
           <w:i/>
         </w:rPr>
-        <w:t xml:space="preserve">korisnika </w:t>
-      </w:r>
+        <w:t>pri</w:t>
+      </w:r>
+      <w:proofErr w:type="spellEnd"/>
       <w:r>
         <w:rPr>
           <w:i/>
         </w:rPr>
-        <w:t xml:space="preserve">iz </w:t>
-      </w:r>
+        <w:t xml:space="preserve"> </w:t>
+      </w:r>
+      <w:proofErr w:type="spellStart"/>
       <w:r>
         <w:rPr>
           <w:i/>
         </w:rPr>
+        <w:t>izlasku</w:t>
+      </w:r>
+      <w:proofErr w:type="spellEnd"/>
+      <w:r>
+        <w:rPr>
+          <w:i/>
+        </w:rPr>
+        <w:t xml:space="preserve"> </w:t>
+      </w:r>
+      <w:proofErr w:type="spellStart"/>
+      <w:r>
+        <w:rPr>
+          <w:i/>
+        </w:rPr>
+        <w:t>korisnika</w:t>
+      </w:r>
+      <w:proofErr w:type="spellEnd"/>
+      <w:r>
+        <w:rPr>
+          <w:i/>
+        </w:rPr>
+        <w:t xml:space="preserve"> </w:t>
+      </w:r>
+      <w:proofErr w:type="spellStart"/>
+      <w:r>
+        <w:rPr>
+          <w:i/>
+        </w:rPr>
+        <w:t>iz</w:t>
+      </w:r>
+      <w:proofErr w:type="spellEnd"/>
+      <w:r>
+        <w:rPr>
+          <w:i/>
+        </w:rPr>
+        <w:t xml:space="preserve"> </w:t>
+      </w:r>
+      <w:proofErr w:type="spellStart"/>
+      <w:r>
+        <w:rPr>
+          <w:i/>
+        </w:rPr>
         <w:t>garaž</w:t>
       </w:r>
       <w:r>
@@ -2796,6 +4387,7 @@
         <w:t>e</w:t>
       </w:r>
       <w:bookmarkEnd w:id="10"/>
+      <w:proofErr w:type="spellEnd"/>
     </w:p>
     <w:p>
       <w:pPr>
@@ -2807,12 +4399,53 @@
       <w:r>
         <w:t xml:space="preserve">         </w:t>
       </w:r>
-      <w:r>
-        <w:rPr>
-          <w:rFonts w:cs="Times New Roman"/>
-          <w:szCs w:val="20"/>
-        </w:rPr>
-        <w:t xml:space="preserve">Nakon pritiska dugmeta </w:t>
+      <w:proofErr w:type="spellStart"/>
+      <w:r>
+        <w:rPr>
+          <w:rFonts w:cs="Times New Roman"/>
+          <w:szCs w:val="20"/>
+        </w:rPr>
+        <w:t>Nakon</w:t>
+      </w:r>
+      <w:proofErr w:type="spellEnd"/>
+      <w:r>
+        <w:rPr>
+          <w:rFonts w:cs="Times New Roman"/>
+          <w:szCs w:val="20"/>
+        </w:rPr>
+        <w:t xml:space="preserve"> </w:t>
+      </w:r>
+      <w:proofErr w:type="spellStart"/>
+      <w:r>
+        <w:rPr>
+          <w:rFonts w:cs="Times New Roman"/>
+          <w:szCs w:val="20"/>
+        </w:rPr>
+        <w:t>pritiska</w:t>
+      </w:r>
+      <w:proofErr w:type="spellEnd"/>
+      <w:r>
+        <w:rPr>
+          <w:rFonts w:cs="Times New Roman"/>
+          <w:szCs w:val="20"/>
+        </w:rPr>
+        <w:t xml:space="preserve"> </w:t>
+      </w:r>
+      <w:proofErr w:type="spellStart"/>
+      <w:r>
+        <w:rPr>
+          <w:rFonts w:cs="Times New Roman"/>
+          <w:szCs w:val="20"/>
+        </w:rPr>
+        <w:t>dugmeta</w:t>
+      </w:r>
+      <w:proofErr w:type="spellEnd"/>
+      <w:r>
+        <w:rPr>
+          <w:rFonts w:cs="Times New Roman"/>
+          <w:szCs w:val="20"/>
+        </w:rPr>
+        <w:t xml:space="preserve"> </w:t>
       </w:r>
       <w:r>
         <w:rPr>
@@ -2842,6 +4475,7 @@
         </w:rPr>
         <w:t xml:space="preserve"> </w:t>
       </w:r>
+      <w:proofErr w:type="gramStart"/>
       <w:r>
         <w:rPr>
           <w:rFonts w:cs="Times New Roman"/>
@@ -2863,13 +4497,64 @@
         </w:rPr>
         <w:t xml:space="preserve">”  </w:t>
       </w:r>
-      <w:r>
-        <w:rPr>
-          <w:rFonts w:cs="Times New Roman"/>
-          <w:szCs w:val="20"/>
-        </w:rPr>
-        <w:t>mogu se dogoditi sledeće greške</w:t>
-      </w:r>
+      <w:proofErr w:type="spellStart"/>
+      <w:r>
+        <w:rPr>
+          <w:rFonts w:cs="Times New Roman"/>
+          <w:szCs w:val="20"/>
+        </w:rPr>
+        <w:t>mogu</w:t>
+      </w:r>
+      <w:proofErr w:type="spellEnd"/>
+      <w:proofErr w:type="gramEnd"/>
+      <w:r>
+        <w:rPr>
+          <w:rFonts w:cs="Times New Roman"/>
+          <w:szCs w:val="20"/>
+        </w:rPr>
+        <w:t xml:space="preserve"> se </w:t>
+      </w:r>
+      <w:proofErr w:type="spellStart"/>
+      <w:r>
+        <w:rPr>
+          <w:rFonts w:cs="Times New Roman"/>
+          <w:szCs w:val="20"/>
+        </w:rPr>
+        <w:t>dogoditi</w:t>
+      </w:r>
+      <w:proofErr w:type="spellEnd"/>
+      <w:r>
+        <w:rPr>
+          <w:rFonts w:cs="Times New Roman"/>
+          <w:szCs w:val="20"/>
+        </w:rPr>
+        <w:t xml:space="preserve"> </w:t>
+      </w:r>
+      <w:proofErr w:type="spellStart"/>
+      <w:r>
+        <w:rPr>
+          <w:rFonts w:cs="Times New Roman"/>
+          <w:szCs w:val="20"/>
+        </w:rPr>
+        <w:t>sledeće</w:t>
+      </w:r>
+      <w:proofErr w:type="spellEnd"/>
+      <w:r>
+        <w:rPr>
+          <w:rFonts w:cs="Times New Roman"/>
+          <w:szCs w:val="20"/>
+        </w:rPr>
+        <w:t xml:space="preserve"> </w:t>
+      </w:r>
+      <w:proofErr w:type="spellStart"/>
+      <w:r>
+        <w:rPr>
+          <w:rFonts w:cs="Times New Roman"/>
+          <w:szCs w:val="20"/>
+        </w:rPr>
+        <w:t>greške</w:t>
+      </w:r>
+      <w:proofErr w:type="spellEnd"/>
       <w:r>
         <w:rPr>
           <w:rFonts w:cs="Times New Roman"/>
@@ -2890,18 +4575,63 @@
           <w:rFonts w:eastAsia="Times New Roman" w:cs="Times New Roman"/>
         </w:rPr>
       </w:pPr>
-      <w:r>
-        <w:rPr>
-          <w:rFonts w:eastAsia="Times New Roman" w:cs="Times New Roman"/>
-        </w:rPr>
-        <w:t xml:space="preserve">Ukoliko </w:t>
-      </w:r>
-      <w:r>
-        <w:rPr>
-          <w:rFonts w:eastAsia="Times New Roman" w:cs="Times New Roman"/>
-        </w:rPr>
-        <w:t>kartica sa unetim ID-</w:t>
-      </w:r>
+      <w:proofErr w:type="spellStart"/>
+      <w:r>
+        <w:rPr>
+          <w:rFonts w:eastAsia="Times New Roman" w:cs="Times New Roman"/>
+        </w:rPr>
+        <w:t>Ukoliko</w:t>
+      </w:r>
+      <w:proofErr w:type="spellEnd"/>
+      <w:r>
+        <w:rPr>
+          <w:rFonts w:eastAsia="Times New Roman" w:cs="Times New Roman"/>
+        </w:rPr>
+        <w:t xml:space="preserve"> </w:t>
+      </w:r>
+      <w:proofErr w:type="spellStart"/>
+      <w:r>
+        <w:rPr>
+          <w:rFonts w:eastAsia="Times New Roman" w:cs="Times New Roman"/>
+        </w:rPr>
+        <w:t>kartica</w:t>
+      </w:r>
+      <w:proofErr w:type="spellEnd"/>
+      <w:r>
+        <w:rPr>
+          <w:rFonts w:eastAsia="Times New Roman" w:cs="Times New Roman"/>
+        </w:rPr>
+        <w:t xml:space="preserve"> </w:t>
+      </w:r>
+      <w:proofErr w:type="spellStart"/>
+      <w:r>
+        <w:rPr>
+          <w:rFonts w:eastAsia="Times New Roman" w:cs="Times New Roman"/>
+        </w:rPr>
+        <w:t>sa</w:t>
+      </w:r>
+      <w:proofErr w:type="spellEnd"/>
+      <w:r>
+        <w:rPr>
+          <w:rFonts w:eastAsia="Times New Roman" w:cs="Times New Roman"/>
+        </w:rPr>
+        <w:t xml:space="preserve"> </w:t>
+      </w:r>
+      <w:proofErr w:type="spellStart"/>
+      <w:r>
+        <w:rPr>
+          <w:rFonts w:eastAsia="Times New Roman" w:cs="Times New Roman"/>
+        </w:rPr>
+        <w:t>unetim</w:t>
+      </w:r>
+      <w:proofErr w:type="spellEnd"/>
+      <w:r>
+        <w:rPr>
+          <w:rFonts w:eastAsia="Times New Roman" w:cs="Times New Roman"/>
+        </w:rPr>
+        <w:t xml:space="preserve"> ID-</w:t>
+      </w:r>
+      <w:proofErr w:type="spellStart"/>
       <w:r>
         <w:rPr>
           <w:rFonts w:eastAsia="Times New Roman" w:cs="Times New Roman"/>
@@ -2912,25 +4642,91 @@
         <w:rPr>
           <w:rFonts w:eastAsia="Times New Roman" w:cs="Times New Roman"/>
         </w:rPr>
-        <w:t>em ne postoji u bazi</w:t>
-      </w:r>
+        <w:t>em</w:t>
+      </w:r>
+      <w:proofErr w:type="spellEnd"/>
+      <w:r>
+        <w:rPr>
+          <w:rFonts w:eastAsia="Times New Roman" w:cs="Times New Roman"/>
+        </w:rPr>
+        <w:t xml:space="preserve"> ne </w:t>
+      </w:r>
+      <w:proofErr w:type="spellStart"/>
+      <w:r>
+        <w:rPr>
+          <w:rFonts w:eastAsia="Times New Roman" w:cs="Times New Roman"/>
+        </w:rPr>
+        <w:t>postoji</w:t>
+      </w:r>
+      <w:proofErr w:type="spellEnd"/>
+      <w:r>
+        <w:rPr>
+          <w:rFonts w:eastAsia="Times New Roman" w:cs="Times New Roman"/>
+        </w:rPr>
+        <w:t xml:space="preserve"> u </w:t>
+      </w:r>
+      <w:proofErr w:type="spellStart"/>
+      <w:r>
+        <w:rPr>
+          <w:rFonts w:eastAsia="Times New Roman" w:cs="Times New Roman"/>
+        </w:rPr>
+        <w:t>bazi</w:t>
+      </w:r>
+      <w:proofErr w:type="spellEnd"/>
       <w:r>
         <w:rPr>
           <w:rFonts w:eastAsia="Times New Roman" w:cs="Times New Roman"/>
         </w:rPr>
         <w:t xml:space="preserve">, </w:t>
       </w:r>
-      <w:r>
-        <w:rPr>
-          <w:rFonts w:eastAsia="Times New Roman" w:cs="Times New Roman"/>
-        </w:rPr>
-        <w:t xml:space="preserve">operater </w:t>
-      </w:r>
-      <w:r>
-        <w:rPr>
-          <w:rFonts w:eastAsia="Times New Roman" w:cs="Times New Roman"/>
-        </w:rPr>
-        <w:t>dobija poruku o greš</w:t>
+      <w:proofErr w:type="spellStart"/>
+      <w:r>
+        <w:rPr>
+          <w:rFonts w:eastAsia="Times New Roman" w:cs="Times New Roman"/>
+        </w:rPr>
+        <w:t>operater</w:t>
+      </w:r>
+      <w:proofErr w:type="spellEnd"/>
+      <w:r>
+        <w:rPr>
+          <w:rFonts w:eastAsia="Times New Roman" w:cs="Times New Roman"/>
+        </w:rPr>
+        <w:t xml:space="preserve"> </w:t>
+      </w:r>
+      <w:proofErr w:type="spellStart"/>
+      <w:r>
+        <w:rPr>
+          <w:rFonts w:eastAsia="Times New Roman" w:cs="Times New Roman"/>
+        </w:rPr>
+        <w:t>dobija</w:t>
+      </w:r>
+      <w:proofErr w:type="spellEnd"/>
+      <w:r>
+        <w:rPr>
+          <w:rFonts w:eastAsia="Times New Roman" w:cs="Times New Roman"/>
+        </w:rPr>
+        <w:t xml:space="preserve"> </w:t>
+      </w:r>
+      <w:proofErr w:type="spellStart"/>
+      <w:r>
+        <w:rPr>
+          <w:rFonts w:eastAsia="Times New Roman" w:cs="Times New Roman"/>
+        </w:rPr>
+        <w:t>poruku</w:t>
+      </w:r>
+      <w:proofErr w:type="spellEnd"/>
+      <w:r>
+        <w:rPr>
+          <w:rFonts w:eastAsia="Times New Roman" w:cs="Times New Roman"/>
+        </w:rPr>
+        <w:t xml:space="preserve"> o </w:t>
+      </w:r>
+      <w:proofErr w:type="spellStart"/>
+      <w:r>
+        <w:rPr>
+          <w:rFonts w:eastAsia="Times New Roman" w:cs="Times New Roman"/>
+        </w:rPr>
+        <w:t>greš</w:t>
       </w:r>
       <w:r>
         <w:rPr>
@@ -2942,7 +4738,14 @@
         <w:rPr>
           <w:rFonts w:eastAsia="Times New Roman" w:cs="Times New Roman"/>
         </w:rPr>
-        <w:t>i.</w:t>
+        <w:t>i</w:t>
+      </w:r>
+      <w:proofErr w:type="spellEnd"/>
+      <w:r>
+        <w:rPr>
+          <w:rFonts w:eastAsia="Times New Roman" w:cs="Times New Roman"/>
+        </w:rPr>
+        <w:t>.</w:t>
       </w:r>
     </w:p>
     <w:p>
@@ -2957,11 +4760,19 @@
           <w:rFonts w:eastAsia="Times New Roman" w:cs="Times New Roman"/>
         </w:rPr>
       </w:pPr>
-      <w:r>
-        <w:rPr>
-          <w:rFonts w:eastAsia="Times New Roman" w:cs="Times New Roman"/>
-        </w:rPr>
-        <w:t xml:space="preserve">Ukoliko </w:t>
+      <w:proofErr w:type="spellStart"/>
+      <w:r>
+        <w:rPr>
+          <w:rFonts w:eastAsia="Times New Roman" w:cs="Times New Roman"/>
+        </w:rPr>
+        <w:t>Ukoliko</w:t>
+      </w:r>
+      <w:proofErr w:type="spellEnd"/>
+      <w:r>
+        <w:rPr>
+          <w:rFonts w:eastAsia="Times New Roman" w:cs="Times New Roman"/>
+        </w:rPr>
+        <w:t xml:space="preserve"> </w:t>
       </w:r>
       <w:r>
         <w:rPr>
@@ -2973,19 +4784,84 @@
         <w:rPr>
           <w:rFonts w:eastAsia="Times New Roman" w:cs="Times New Roman"/>
         </w:rPr>
-        <w:t xml:space="preserve"> nije unet, </w:t>
-      </w:r>
-      <w:r>
-        <w:rPr>
-          <w:rFonts w:eastAsia="Times New Roman" w:cs="Times New Roman"/>
-        </w:rPr>
-        <w:t xml:space="preserve">operater </w:t>
-      </w:r>
-      <w:r>
-        <w:rPr>
-          <w:rFonts w:eastAsia="Times New Roman" w:cs="Times New Roman"/>
-        </w:rPr>
-        <w:t>dobija poruku o greš</w:t>
+        <w:t xml:space="preserve"> </w:t>
+      </w:r>
+      <w:proofErr w:type="spellStart"/>
+      <w:r>
+        <w:rPr>
+          <w:rFonts w:eastAsia="Times New Roman" w:cs="Times New Roman"/>
+        </w:rPr>
+        <w:t>nije</w:t>
+      </w:r>
+      <w:proofErr w:type="spellEnd"/>
+      <w:r>
+        <w:rPr>
+          <w:rFonts w:eastAsia="Times New Roman" w:cs="Times New Roman"/>
+        </w:rPr>
+        <w:t xml:space="preserve"> </w:t>
+      </w:r>
+      <w:proofErr w:type="spellStart"/>
+      <w:r>
+        <w:rPr>
+          <w:rFonts w:eastAsia="Times New Roman" w:cs="Times New Roman"/>
+        </w:rPr>
+        <w:t>unet</w:t>
+      </w:r>
+      <w:proofErr w:type="spellEnd"/>
+      <w:r>
+        <w:rPr>
+          <w:rFonts w:eastAsia="Times New Roman" w:cs="Times New Roman"/>
+        </w:rPr>
+        <w:t xml:space="preserve">, </w:t>
+      </w:r>
+      <w:proofErr w:type="spellStart"/>
+      <w:r>
+        <w:rPr>
+          <w:rFonts w:eastAsia="Times New Roman" w:cs="Times New Roman"/>
+        </w:rPr>
+        <w:t>operater</w:t>
+      </w:r>
+      <w:proofErr w:type="spellEnd"/>
+      <w:r>
+        <w:rPr>
+          <w:rFonts w:eastAsia="Times New Roman" w:cs="Times New Roman"/>
+        </w:rPr>
+        <w:t xml:space="preserve"> </w:t>
+      </w:r>
+      <w:proofErr w:type="spellStart"/>
+      <w:r>
+        <w:rPr>
+          <w:rFonts w:eastAsia="Times New Roman" w:cs="Times New Roman"/>
+        </w:rPr>
+        <w:t>dobija</w:t>
+      </w:r>
+      <w:proofErr w:type="spellEnd"/>
+      <w:r>
+        <w:rPr>
+          <w:rFonts w:eastAsia="Times New Roman" w:cs="Times New Roman"/>
+        </w:rPr>
+        <w:t xml:space="preserve"> </w:t>
+      </w:r>
+      <w:proofErr w:type="spellStart"/>
+      <w:r>
+        <w:rPr>
+          <w:rFonts w:eastAsia="Times New Roman" w:cs="Times New Roman"/>
+        </w:rPr>
+        <w:t>poruku</w:t>
+      </w:r>
+      <w:proofErr w:type="spellEnd"/>
+      <w:r>
+        <w:rPr>
+          <w:rFonts w:eastAsia="Times New Roman" w:cs="Times New Roman"/>
+        </w:rPr>
+        <w:t xml:space="preserve"> o </w:t>
+      </w:r>
+      <w:proofErr w:type="spellStart"/>
+      <w:r>
+        <w:rPr>
+          <w:rFonts w:eastAsia="Times New Roman" w:cs="Times New Roman"/>
+        </w:rPr>
+        <w:t>greš</w:t>
       </w:r>
       <w:r>
         <w:rPr>
@@ -2997,7 +4873,14 @@
         <w:rPr>
           <w:rFonts w:eastAsia="Times New Roman" w:cs="Times New Roman"/>
         </w:rPr>
-        <w:t>i.</w:t>
+        <w:t>i</w:t>
+      </w:r>
+      <w:proofErr w:type="spellEnd"/>
+      <w:r>
+        <w:rPr>
+          <w:rFonts w:eastAsia="Times New Roman" w:cs="Times New Roman"/>
+        </w:rPr>
+        <w:t>.</w:t>
       </w:r>
     </w:p>
     <w:p>
@@ -3012,11 +4895,285 @@
           <w:rFonts w:eastAsia="Times New Roman" w:cs="Times New Roman"/>
         </w:rPr>
       </w:pPr>
-      <w:r>
-        <w:rPr>
-          <w:rFonts w:eastAsia="Times New Roman" w:cs="Times New Roman"/>
-        </w:rPr>
-        <w:t>Ukoliko ID nije korektan, odnosu ukoliko u sistemu nemamo podatak da je automobil sa tim ID-jem uopšte boravio na parkingu, sistem generiše odgovarajuću poruku.</w:t>
+      <w:proofErr w:type="spellStart"/>
+      <w:r>
+        <w:rPr>
+          <w:rFonts w:eastAsia="Times New Roman" w:cs="Times New Roman"/>
+        </w:rPr>
+        <w:t>Ukoliko</w:t>
+      </w:r>
+      <w:proofErr w:type="spellEnd"/>
+      <w:r>
+        <w:rPr>
+          <w:rFonts w:eastAsia="Times New Roman" w:cs="Times New Roman"/>
+        </w:rPr>
+        <w:t xml:space="preserve"> ID </w:t>
+      </w:r>
+      <w:proofErr w:type="spellStart"/>
+      <w:r>
+        <w:rPr>
+          <w:rFonts w:eastAsia="Times New Roman" w:cs="Times New Roman"/>
+        </w:rPr>
+        <w:t>nije</w:t>
+      </w:r>
+      <w:proofErr w:type="spellEnd"/>
+      <w:r>
+        <w:rPr>
+          <w:rFonts w:eastAsia="Times New Roman" w:cs="Times New Roman"/>
+        </w:rPr>
+        <w:t xml:space="preserve"> </w:t>
+      </w:r>
+      <w:proofErr w:type="spellStart"/>
+      <w:r>
+        <w:rPr>
+          <w:rFonts w:eastAsia="Times New Roman" w:cs="Times New Roman"/>
+        </w:rPr>
+        <w:t>korektan</w:t>
+      </w:r>
+      <w:proofErr w:type="spellEnd"/>
+      <w:r>
+        <w:rPr>
+          <w:rFonts w:eastAsia="Times New Roman" w:cs="Times New Roman"/>
+        </w:rPr>
+        <w:t xml:space="preserve">, </w:t>
+      </w:r>
+      <w:proofErr w:type="spellStart"/>
+      <w:r>
+        <w:rPr>
+          <w:rFonts w:eastAsia="Times New Roman" w:cs="Times New Roman"/>
+        </w:rPr>
+        <w:t>odnosu</w:t>
+      </w:r>
+      <w:proofErr w:type="spellEnd"/>
+      <w:r>
+        <w:rPr>
+          <w:rFonts w:eastAsia="Times New Roman" w:cs="Times New Roman"/>
+        </w:rPr>
+        <w:t xml:space="preserve"> </w:t>
+      </w:r>
+      <w:proofErr w:type="spellStart"/>
+      <w:r>
+        <w:rPr>
+          <w:rFonts w:eastAsia="Times New Roman" w:cs="Times New Roman"/>
+        </w:rPr>
+        <w:t>ukoliko</w:t>
+      </w:r>
+      <w:proofErr w:type="spellEnd"/>
+      <w:r>
+        <w:rPr>
+          <w:rFonts w:eastAsia="Times New Roman" w:cs="Times New Roman"/>
+        </w:rPr>
+        <w:t xml:space="preserve"> u </w:t>
+      </w:r>
+      <w:proofErr w:type="spellStart"/>
+      <w:r>
+        <w:rPr>
+          <w:rFonts w:eastAsia="Times New Roman" w:cs="Times New Roman"/>
+        </w:rPr>
+        <w:t>sistemu</w:t>
+      </w:r>
+      <w:proofErr w:type="spellEnd"/>
+      <w:r>
+        <w:rPr>
+          <w:rFonts w:eastAsia="Times New Roman" w:cs="Times New Roman"/>
+        </w:rPr>
+        <w:t xml:space="preserve"> </w:t>
+      </w:r>
+      <w:proofErr w:type="spellStart"/>
+      <w:r>
+        <w:rPr>
+          <w:rFonts w:eastAsia="Times New Roman" w:cs="Times New Roman"/>
+        </w:rPr>
+        <w:t>nemamo</w:t>
+      </w:r>
+      <w:proofErr w:type="spellEnd"/>
+      <w:r>
+        <w:rPr>
+          <w:rFonts w:eastAsia="Times New Roman" w:cs="Times New Roman"/>
+        </w:rPr>
+        <w:t xml:space="preserve"> </w:t>
+      </w:r>
+      <w:proofErr w:type="spellStart"/>
+      <w:r>
+        <w:rPr>
+          <w:rFonts w:eastAsia="Times New Roman" w:cs="Times New Roman"/>
+        </w:rPr>
+        <w:t>podatak</w:t>
+      </w:r>
+      <w:proofErr w:type="spellEnd"/>
+      <w:r>
+        <w:rPr>
+          <w:rFonts w:eastAsia="Times New Roman" w:cs="Times New Roman"/>
+        </w:rPr>
+        <w:t xml:space="preserve"> da je </w:t>
+      </w:r>
+      <w:proofErr w:type="spellStart"/>
+      <w:r>
+        <w:rPr>
+          <w:rFonts w:eastAsia="Times New Roman" w:cs="Times New Roman"/>
+        </w:rPr>
+        <w:t>automobil</w:t>
+      </w:r>
+      <w:proofErr w:type="spellEnd"/>
+      <w:r>
+        <w:rPr>
+          <w:rFonts w:eastAsia="Times New Roman" w:cs="Times New Roman"/>
+        </w:rPr>
+        <w:t xml:space="preserve"> </w:t>
+      </w:r>
+      <w:proofErr w:type="spellStart"/>
+      <w:r>
+        <w:rPr>
+          <w:rFonts w:eastAsia="Times New Roman" w:cs="Times New Roman"/>
+        </w:rPr>
+        <w:t>sa</w:t>
+      </w:r>
+      <w:proofErr w:type="spellEnd"/>
+      <w:r>
+        <w:rPr>
+          <w:rFonts w:eastAsia="Times New Roman" w:cs="Times New Roman"/>
+        </w:rPr>
+        <w:t xml:space="preserve"> </w:t>
+      </w:r>
+      <w:proofErr w:type="spellStart"/>
+      <w:r>
+        <w:rPr>
+          <w:rFonts w:eastAsia="Times New Roman" w:cs="Times New Roman"/>
+        </w:rPr>
+        <w:t>tim</w:t>
+      </w:r>
+      <w:proofErr w:type="spellEnd"/>
+      <w:r>
+        <w:rPr>
+          <w:rFonts w:eastAsia="Times New Roman" w:cs="Times New Roman"/>
+        </w:rPr>
+        <w:t xml:space="preserve"> ID-</w:t>
+      </w:r>
+      <w:proofErr w:type="spellStart"/>
+      <w:r>
+        <w:rPr>
+          <w:rFonts w:eastAsia="Times New Roman" w:cs="Times New Roman"/>
+        </w:rPr>
+        <w:t>jem</w:t>
+      </w:r>
+      <w:proofErr w:type="spellEnd"/>
+      <w:r>
+        <w:rPr>
+          <w:rFonts w:eastAsia="Times New Roman" w:cs="Times New Roman"/>
+        </w:rPr>
+        <w:t xml:space="preserve"> </w:t>
+      </w:r>
+      <w:proofErr w:type="spellStart"/>
+      <w:r>
+        <w:rPr>
+          <w:rFonts w:eastAsia="Times New Roman" w:cs="Times New Roman"/>
+        </w:rPr>
+        <w:t>uopšte</w:t>
+      </w:r>
+      <w:proofErr w:type="spellEnd"/>
+      <w:r>
+        <w:rPr>
+          <w:rFonts w:eastAsia="Times New Roman" w:cs="Times New Roman"/>
+        </w:rPr>
+        <w:t xml:space="preserve"> </w:t>
+      </w:r>
+      <w:proofErr w:type="spellStart"/>
+      <w:r>
+        <w:rPr>
+          <w:rFonts w:eastAsia="Times New Roman" w:cs="Times New Roman"/>
+        </w:rPr>
+        <w:t>boravio</w:t>
+      </w:r>
+      <w:proofErr w:type="spellEnd"/>
+      <w:r>
+        <w:rPr>
+          <w:rFonts w:eastAsia="Times New Roman" w:cs="Times New Roman"/>
+        </w:rPr>
+        <w:t xml:space="preserve"> </w:t>
+      </w:r>
+      <w:proofErr w:type="spellStart"/>
+      <w:r>
+        <w:rPr>
+          <w:rFonts w:eastAsia="Times New Roman" w:cs="Times New Roman"/>
+        </w:rPr>
+        <w:t>na</w:t>
+      </w:r>
+      <w:proofErr w:type="spellEnd"/>
+      <w:r>
+        <w:rPr>
+          <w:rFonts w:eastAsia="Times New Roman" w:cs="Times New Roman"/>
+        </w:rPr>
+        <w:t xml:space="preserve"> </w:t>
+      </w:r>
+      <w:proofErr w:type="spellStart"/>
+      <w:r>
+        <w:rPr>
+          <w:rFonts w:eastAsia="Times New Roman" w:cs="Times New Roman"/>
+        </w:rPr>
+        <w:t>parkingu</w:t>
+      </w:r>
+      <w:proofErr w:type="spellEnd"/>
+      <w:r>
+        <w:rPr>
+          <w:rFonts w:eastAsia="Times New Roman" w:cs="Times New Roman"/>
+        </w:rPr>
+        <w:t xml:space="preserve">, </w:t>
+      </w:r>
+      <w:proofErr w:type="spellStart"/>
+      <w:r>
+        <w:rPr>
+          <w:rFonts w:eastAsia="Times New Roman" w:cs="Times New Roman"/>
+        </w:rPr>
+        <w:t>sistem</w:t>
+      </w:r>
+      <w:proofErr w:type="spellEnd"/>
+      <w:r>
+        <w:rPr>
+          <w:rFonts w:eastAsia="Times New Roman" w:cs="Times New Roman"/>
+        </w:rPr>
+        <w:t xml:space="preserve"> </w:t>
+      </w:r>
+      <w:proofErr w:type="spellStart"/>
+      <w:r>
+        <w:rPr>
+          <w:rFonts w:eastAsia="Times New Roman" w:cs="Times New Roman"/>
+        </w:rPr>
+        <w:t>generiše</w:t>
+      </w:r>
+      <w:proofErr w:type="spellEnd"/>
+      <w:r>
+        <w:rPr>
+          <w:rFonts w:eastAsia="Times New Roman" w:cs="Times New Roman"/>
+        </w:rPr>
+        <w:t xml:space="preserve"> </w:t>
+      </w:r>
+      <w:proofErr w:type="spellStart"/>
+      <w:r>
+        <w:rPr>
+          <w:rFonts w:eastAsia="Times New Roman" w:cs="Times New Roman"/>
+        </w:rPr>
+        <w:t>odgovarajuću</w:t>
+      </w:r>
+      <w:proofErr w:type="spellEnd"/>
+      <w:r>
+        <w:rPr>
+          <w:rFonts w:eastAsia="Times New Roman" w:cs="Times New Roman"/>
+        </w:rPr>
+        <w:t xml:space="preserve"> </w:t>
+      </w:r>
+      <w:proofErr w:type="spellStart"/>
+      <w:r>
+        <w:rPr>
+          <w:rFonts w:eastAsia="Times New Roman" w:cs="Times New Roman"/>
+        </w:rPr>
+        <w:t>poruku</w:t>
+      </w:r>
+      <w:proofErr w:type="spellEnd"/>
+      <w:r>
+        <w:rPr>
+          <w:rFonts w:eastAsia="Times New Roman" w:cs="Times New Roman"/>
+        </w:rPr>
+        <w:t>.</w:t>
       </w:r>
     </w:p>
     <w:p>
@@ -3031,11 +5188,82 @@
           <w:rFonts w:eastAsia="Times New Roman" w:cs="Times New Roman"/>
         </w:rPr>
       </w:pPr>
-      <w:r>
-        <w:rPr>
-          <w:rFonts w:eastAsia="Times New Roman" w:cs="Times New Roman"/>
-        </w:rPr>
-        <w:t>Ukoliko korisnik nije izmirio svoje obavez</w:t>
+      <w:proofErr w:type="spellStart"/>
+      <w:r>
+        <w:rPr>
+          <w:rFonts w:eastAsia="Times New Roman" w:cs="Times New Roman"/>
+        </w:rPr>
+        <w:t>Ukoliko</w:t>
+      </w:r>
+      <w:proofErr w:type="spellEnd"/>
+      <w:r>
+        <w:rPr>
+          <w:rFonts w:eastAsia="Times New Roman" w:cs="Times New Roman"/>
+        </w:rPr>
+        <w:t xml:space="preserve"> </w:t>
+      </w:r>
+      <w:proofErr w:type="spellStart"/>
+      <w:r>
+        <w:rPr>
+          <w:rFonts w:eastAsia="Times New Roman" w:cs="Times New Roman"/>
+        </w:rPr>
+        <w:t>korisnik</w:t>
+      </w:r>
+      <w:proofErr w:type="spellEnd"/>
+      <w:r>
+        <w:rPr>
+          <w:rFonts w:eastAsia="Times New Roman" w:cs="Times New Roman"/>
+        </w:rPr>
+        <w:t xml:space="preserve"> </w:t>
+      </w:r>
+      <w:proofErr w:type="spellStart"/>
+      <w:r>
+        <w:rPr>
+          <w:rFonts w:eastAsia="Times New Roman" w:cs="Times New Roman"/>
+        </w:rPr>
+        <w:t>nije</w:t>
+      </w:r>
+      <w:proofErr w:type="spellEnd"/>
+      <w:r>
+        <w:rPr>
+          <w:rFonts w:eastAsia="Times New Roman" w:cs="Times New Roman"/>
+        </w:rPr>
+        <w:t xml:space="preserve"> </w:t>
+      </w:r>
+      <w:proofErr w:type="spellStart"/>
+      <w:r>
+        <w:rPr>
+          <w:rFonts w:eastAsia="Times New Roman" w:cs="Times New Roman"/>
+        </w:rPr>
+        <w:t>izmirio</w:t>
+      </w:r>
+      <w:proofErr w:type="spellEnd"/>
+      <w:r>
+        <w:rPr>
+          <w:rFonts w:eastAsia="Times New Roman" w:cs="Times New Roman"/>
+        </w:rPr>
+        <w:t xml:space="preserve"> </w:t>
+      </w:r>
+      <w:proofErr w:type="spellStart"/>
+      <w:r>
+        <w:rPr>
+          <w:rFonts w:eastAsia="Times New Roman" w:cs="Times New Roman"/>
+        </w:rPr>
+        <w:t>svoje</w:t>
+      </w:r>
+      <w:proofErr w:type="spellEnd"/>
+      <w:r>
+        <w:rPr>
+          <w:rFonts w:eastAsia="Times New Roman" w:cs="Times New Roman"/>
+        </w:rPr>
+        <w:t xml:space="preserve"> </w:t>
+      </w:r>
+      <w:proofErr w:type="spellStart"/>
+      <w:r>
+        <w:rPr>
+          <w:rFonts w:eastAsia="Times New Roman" w:cs="Times New Roman"/>
+        </w:rPr>
+        <w:t>obavez</w:t>
       </w:r>
       <w:r>
         <w:rPr>
@@ -3043,11 +5271,68 @@
         </w:rPr>
         <w:t>e</w:t>
       </w:r>
-      <w:r>
-        <w:rPr>
-          <w:rFonts w:eastAsia="Times New Roman" w:cs="Times New Roman"/>
-        </w:rPr>
-        <w:t>, onemogućava mu se izlazak sa parkinga.</w:t>
+      <w:proofErr w:type="spellEnd"/>
+      <w:r>
+        <w:rPr>
+          <w:rFonts w:eastAsia="Times New Roman" w:cs="Times New Roman"/>
+        </w:rPr>
+        <w:t xml:space="preserve">, </w:t>
+      </w:r>
+      <w:proofErr w:type="spellStart"/>
+      <w:r>
+        <w:rPr>
+          <w:rFonts w:eastAsia="Times New Roman" w:cs="Times New Roman"/>
+        </w:rPr>
+        <w:t>onemogućava</w:t>
+      </w:r>
+      <w:proofErr w:type="spellEnd"/>
+      <w:r>
+        <w:rPr>
+          <w:rFonts w:eastAsia="Times New Roman" w:cs="Times New Roman"/>
+        </w:rPr>
+        <w:t xml:space="preserve"> mu se </w:t>
+      </w:r>
+      <w:proofErr w:type="spellStart"/>
+      <w:r>
+        <w:rPr>
+          <w:rFonts w:eastAsia="Times New Roman" w:cs="Times New Roman"/>
+        </w:rPr>
+        <w:t>izlazak</w:t>
+      </w:r>
+      <w:proofErr w:type="spellEnd"/>
+      <w:r>
+        <w:rPr>
+          <w:rFonts w:eastAsia="Times New Roman" w:cs="Times New Roman"/>
+        </w:rPr>
+        <w:t xml:space="preserve"> </w:t>
+      </w:r>
+      <w:proofErr w:type="spellStart"/>
+      <w:r>
+        <w:rPr>
+          <w:rFonts w:eastAsia="Times New Roman" w:cs="Times New Roman"/>
+        </w:rPr>
+        <w:t>sa</w:t>
+      </w:r>
+      <w:proofErr w:type="spellEnd"/>
+      <w:r>
+        <w:rPr>
+          <w:rFonts w:eastAsia="Times New Roman" w:cs="Times New Roman"/>
+        </w:rPr>
+        <w:t xml:space="preserve"> </w:t>
+      </w:r>
+      <w:proofErr w:type="spellStart"/>
+      <w:r>
+        <w:rPr>
+          <w:rFonts w:eastAsia="Times New Roman" w:cs="Times New Roman"/>
+        </w:rPr>
+        <w:t>parkinga</w:t>
+      </w:r>
+      <w:proofErr w:type="spellEnd"/>
+      <w:r>
+        <w:rPr>
+          <w:rFonts w:eastAsia="Times New Roman" w:cs="Times New Roman"/>
+        </w:rPr>
+        <w:t>.</w:t>
       </w:r>
     </w:p>
     <w:p>
@@ -3062,10 +5347,20 @@
         <w:ind w:left="705" w:hanging="720"/>
       </w:pPr>
       <w:bookmarkStart w:id="11" w:name="_Toc36453350"/>
-      <w:r>
-        <w:t>Posebni zahtevi</w:t>
+      <w:proofErr w:type="spellStart"/>
+      <w:r>
+        <w:t>Posebni</w:t>
+      </w:r>
+      <w:proofErr w:type="spellEnd"/>
+      <w:r>
+        <w:t xml:space="preserve"> </w:t>
+      </w:r>
+      <w:proofErr w:type="spellStart"/>
+      <w:r>
+        <w:t>zahtevi</w:t>
       </w:r>
       <w:bookmarkEnd w:id="11"/>
+      <w:proofErr w:type="spellEnd"/>
       <w:r>
         <w:t xml:space="preserve"> </w:t>
       </w:r>
@@ -3079,11 +5374,19 @@
           <w:rFonts w:cs="Times New Roman"/>
         </w:rPr>
       </w:pPr>
+      <w:proofErr w:type="spellStart"/>
       <w:r>
         <w:rPr>
           <w:rFonts w:eastAsia="Arial" w:cs="Times New Roman"/>
         </w:rPr>
-        <w:t>Nema.</w:t>
+        <w:t>Nema</w:t>
+      </w:r>
+      <w:proofErr w:type="spellEnd"/>
+      <w:r>
+        <w:rPr>
+          <w:rFonts w:eastAsia="Arial" w:cs="Times New Roman"/>
+        </w:rPr>
+        <w:t>.</w:t>
       </w:r>
     </w:p>
     <w:p>
@@ -3093,10 +5396,12 @@
         <w:ind w:left="705" w:hanging="720"/>
       </w:pPr>
       <w:bookmarkStart w:id="12" w:name="_Toc36453351"/>
+      <w:proofErr w:type="spellStart"/>
       <w:r>
         <w:t>Preduslovi</w:t>
       </w:r>
       <w:bookmarkEnd w:id="12"/>
+      <w:proofErr w:type="spellEnd"/>
       <w:r>
         <w:t xml:space="preserve">  </w:t>
       </w:r>
@@ -3111,6 +5416,7 @@
           <w:szCs w:val="20"/>
         </w:rPr>
       </w:pPr>
+      <w:proofErr w:type="spellStart"/>
       <w:r>
         <w:rPr>
           <w:rFonts w:cs="Times New Roman"/>
@@ -3125,15 +5431,160 @@
           <w:color w:val="auto"/>
           <w:szCs w:val="20"/>
         </w:rPr>
-        <w:t>orisnik poseduje karticu</w:t>
-      </w:r>
+        <w:t>orisnik</w:t>
+      </w:r>
+      <w:proofErr w:type="spellEnd"/>
       <w:r>
         <w:rPr>
           <w:rFonts w:cs="Times New Roman"/>
           <w:color w:val="auto"/>
           <w:szCs w:val="20"/>
         </w:rPr>
-        <w:t xml:space="preserve"> i izmirio je svoje obaveze (platio je račun)</w:t>
+        <w:t xml:space="preserve"> </w:t>
+      </w:r>
+      <w:proofErr w:type="spellStart"/>
+      <w:r>
+        <w:rPr>
+          <w:rFonts w:cs="Times New Roman"/>
+          <w:color w:val="auto"/>
+          <w:szCs w:val="20"/>
+        </w:rPr>
+        <w:t>poseduje</w:t>
+      </w:r>
+      <w:proofErr w:type="spellEnd"/>
+      <w:r>
+        <w:rPr>
+          <w:rFonts w:cs="Times New Roman"/>
+          <w:color w:val="auto"/>
+          <w:szCs w:val="20"/>
+        </w:rPr>
+        <w:t xml:space="preserve"> </w:t>
+      </w:r>
+      <w:proofErr w:type="spellStart"/>
+      <w:r>
+        <w:rPr>
+          <w:rFonts w:cs="Times New Roman"/>
+          <w:color w:val="auto"/>
+          <w:szCs w:val="20"/>
+        </w:rPr>
+        <w:t>karticu</w:t>
+      </w:r>
+      <w:proofErr w:type="spellEnd"/>
+      <w:r>
+        <w:rPr>
+          <w:rFonts w:cs="Times New Roman"/>
+          <w:color w:val="auto"/>
+          <w:szCs w:val="20"/>
+        </w:rPr>
+        <w:t xml:space="preserve"> </w:t>
+      </w:r>
+      <w:proofErr w:type="spellStart"/>
+      <w:r>
+        <w:rPr>
+          <w:rFonts w:cs="Times New Roman"/>
+          <w:color w:val="auto"/>
+          <w:szCs w:val="20"/>
+        </w:rPr>
+        <w:t>i</w:t>
+      </w:r>
+      <w:proofErr w:type="spellEnd"/>
+      <w:r>
+        <w:rPr>
+          <w:rFonts w:cs="Times New Roman"/>
+          <w:color w:val="auto"/>
+          <w:szCs w:val="20"/>
+        </w:rPr>
+        <w:t xml:space="preserve"> </w:t>
+      </w:r>
+      <w:proofErr w:type="spellStart"/>
+      <w:r>
+        <w:rPr>
+          <w:rFonts w:cs="Times New Roman"/>
+          <w:color w:val="auto"/>
+          <w:szCs w:val="20"/>
+        </w:rPr>
+        <w:t>izmirio</w:t>
+      </w:r>
+      <w:proofErr w:type="spellEnd"/>
+      <w:r>
+        <w:rPr>
+          <w:rFonts w:cs="Times New Roman"/>
+          <w:color w:val="auto"/>
+          <w:szCs w:val="20"/>
+        </w:rPr>
+        <w:t xml:space="preserve"> je </w:t>
+      </w:r>
+      <w:proofErr w:type="spellStart"/>
+      <w:r>
+        <w:rPr>
+          <w:rFonts w:cs="Times New Roman"/>
+          <w:color w:val="auto"/>
+          <w:szCs w:val="20"/>
+        </w:rPr>
+        <w:t>svoje</w:t>
+      </w:r>
+      <w:proofErr w:type="spellEnd"/>
+      <w:r>
+        <w:rPr>
+          <w:rFonts w:cs="Times New Roman"/>
+          <w:color w:val="auto"/>
+          <w:szCs w:val="20"/>
+        </w:rPr>
+        <w:t xml:space="preserve"> </w:t>
+      </w:r>
+      <w:proofErr w:type="spellStart"/>
+      <w:r>
+        <w:rPr>
+          <w:rFonts w:cs="Times New Roman"/>
+          <w:color w:val="auto"/>
+          <w:szCs w:val="20"/>
+        </w:rPr>
+        <w:t>obaveze</w:t>
+      </w:r>
+      <w:proofErr w:type="spellEnd"/>
+      <w:r>
+        <w:rPr>
+          <w:rFonts w:cs="Times New Roman"/>
+          <w:color w:val="auto"/>
+          <w:szCs w:val="20"/>
+        </w:rPr>
+        <w:t xml:space="preserve"> (</w:t>
+      </w:r>
+      <w:proofErr w:type="spellStart"/>
+      <w:r>
+        <w:rPr>
+          <w:rFonts w:cs="Times New Roman"/>
+          <w:color w:val="auto"/>
+          <w:szCs w:val="20"/>
+        </w:rPr>
+        <w:t>platio</w:t>
+      </w:r>
+      <w:proofErr w:type="spellEnd"/>
+      <w:r>
+        <w:rPr>
+          <w:rFonts w:cs="Times New Roman"/>
+          <w:color w:val="auto"/>
+          <w:szCs w:val="20"/>
+        </w:rPr>
+        <w:t xml:space="preserve"> je </w:t>
+      </w:r>
+      <w:proofErr w:type="spellStart"/>
+      <w:r>
+        <w:rPr>
+          <w:rFonts w:cs="Times New Roman"/>
+          <w:color w:val="auto"/>
+          <w:szCs w:val="20"/>
+        </w:rPr>
+        <w:t>račun</w:t>
+      </w:r>
+      <w:proofErr w:type="spellEnd"/>
+      <w:r>
+        <w:rPr>
+          <w:rFonts w:cs="Times New Roman"/>
+          <w:color w:val="auto"/>
+          <w:szCs w:val="20"/>
+        </w:rPr>
+        <w:t>)</w:t>
       </w:r>
       <w:r>
         <w:rPr>
@@ -3151,10 +5602,12 @@
         <w:ind w:left="705" w:hanging="720"/>
       </w:pPr>
       <w:bookmarkStart w:id="13" w:name="_Toc36453352"/>
+      <w:proofErr w:type="spellStart"/>
       <w:r>
         <w:t>Posledice</w:t>
       </w:r>
       <w:bookmarkEnd w:id="13"/>
+      <w:proofErr w:type="spellEnd"/>
       <w:r>
         <w:t xml:space="preserve"> </w:t>
       </w:r>
@@ -3168,6 +5621,7 @@
           <w:szCs w:val="20"/>
         </w:rPr>
       </w:pPr>
+      <w:proofErr w:type="spellStart"/>
       <w:r>
         <w:rPr>
           <w:rFonts w:cs="Times New Roman"/>
@@ -3175,19 +5629,269 @@
         </w:rPr>
         <w:t>Korisnik</w:t>
       </w:r>
-      <w:r>
-        <w:rPr>
-          <w:rFonts w:cs="Times New Roman"/>
-          <w:szCs w:val="20"/>
-        </w:rPr>
-        <w:t xml:space="preserve"> </w:t>
-      </w:r>
-      <w:r>
-        <w:rPr>
-          <w:rFonts w:cs="Times New Roman"/>
-          <w:szCs w:val="20"/>
-        </w:rPr>
-        <w:t>izlazi iz garaže pri čemu u sistemu evidentiramo datum i vreme izlaska kao i račun (ukoliko ga je bilo)</w:t>
+      <w:proofErr w:type="spellEnd"/>
+      <w:r>
+        <w:rPr>
+          <w:rFonts w:cs="Times New Roman"/>
+          <w:szCs w:val="20"/>
+        </w:rPr>
+        <w:t xml:space="preserve"> </w:t>
+      </w:r>
+      <w:proofErr w:type="spellStart"/>
+      <w:r>
+        <w:rPr>
+          <w:rFonts w:cs="Times New Roman"/>
+          <w:szCs w:val="20"/>
+        </w:rPr>
+        <w:t>izlazi</w:t>
+      </w:r>
+      <w:proofErr w:type="spellEnd"/>
+      <w:r>
+        <w:rPr>
+          <w:rFonts w:cs="Times New Roman"/>
+          <w:szCs w:val="20"/>
+        </w:rPr>
+        <w:t xml:space="preserve"> </w:t>
+      </w:r>
+      <w:proofErr w:type="spellStart"/>
+      <w:r>
+        <w:rPr>
+          <w:rFonts w:cs="Times New Roman"/>
+          <w:szCs w:val="20"/>
+        </w:rPr>
+        <w:t>iz</w:t>
+      </w:r>
+      <w:proofErr w:type="spellEnd"/>
+      <w:r>
+        <w:rPr>
+          <w:rFonts w:cs="Times New Roman"/>
+          <w:szCs w:val="20"/>
+        </w:rPr>
+        <w:t xml:space="preserve"> </w:t>
+      </w:r>
+      <w:proofErr w:type="spellStart"/>
+      <w:r>
+        <w:rPr>
+          <w:rFonts w:cs="Times New Roman"/>
+          <w:szCs w:val="20"/>
+        </w:rPr>
+        <w:t>garaže</w:t>
+      </w:r>
+      <w:proofErr w:type="spellEnd"/>
+      <w:r>
+        <w:rPr>
+          <w:rFonts w:cs="Times New Roman"/>
+          <w:szCs w:val="20"/>
+        </w:rPr>
+        <w:t xml:space="preserve"> </w:t>
+      </w:r>
+      <w:proofErr w:type="spellStart"/>
+      <w:r>
+        <w:rPr>
+          <w:rFonts w:cs="Times New Roman"/>
+          <w:szCs w:val="20"/>
+        </w:rPr>
+        <w:t>pri</w:t>
+      </w:r>
+      <w:proofErr w:type="spellEnd"/>
+      <w:r>
+        <w:rPr>
+          <w:rFonts w:cs="Times New Roman"/>
+          <w:szCs w:val="20"/>
+        </w:rPr>
+        <w:t xml:space="preserve"> </w:t>
+      </w:r>
+      <w:proofErr w:type="spellStart"/>
+      <w:r>
+        <w:rPr>
+          <w:rFonts w:cs="Times New Roman"/>
+          <w:szCs w:val="20"/>
+        </w:rPr>
+        <w:t>čemu</w:t>
+      </w:r>
+      <w:proofErr w:type="spellEnd"/>
+      <w:r>
+        <w:rPr>
+          <w:rFonts w:cs="Times New Roman"/>
+          <w:szCs w:val="20"/>
+        </w:rPr>
+        <w:t xml:space="preserve"> u </w:t>
+      </w:r>
+      <w:proofErr w:type="spellStart"/>
+      <w:r>
+        <w:rPr>
+          <w:rFonts w:cs="Times New Roman"/>
+          <w:szCs w:val="20"/>
+        </w:rPr>
+        <w:t>sistemu</w:t>
+      </w:r>
+      <w:proofErr w:type="spellEnd"/>
+      <w:r>
+        <w:rPr>
+          <w:rFonts w:cs="Times New Roman"/>
+          <w:szCs w:val="20"/>
+        </w:rPr>
+        <w:t xml:space="preserve"> </w:t>
+      </w:r>
+      <w:proofErr w:type="spellStart"/>
+      <w:r>
+        <w:rPr>
+          <w:rFonts w:cs="Times New Roman"/>
+          <w:szCs w:val="20"/>
+        </w:rPr>
+        <w:t>evidentiramo</w:t>
+      </w:r>
+      <w:proofErr w:type="spellEnd"/>
+      <w:r>
+        <w:rPr>
+          <w:rFonts w:cs="Times New Roman"/>
+          <w:szCs w:val="20"/>
+        </w:rPr>
+        <w:t xml:space="preserve"> datum </w:t>
+      </w:r>
+      <w:proofErr w:type="spellStart"/>
+      <w:r>
+        <w:rPr>
+          <w:rFonts w:cs="Times New Roman"/>
+          <w:szCs w:val="20"/>
+        </w:rPr>
+        <w:t>i</w:t>
+      </w:r>
+      <w:proofErr w:type="spellEnd"/>
+      <w:r>
+        <w:rPr>
+          <w:rFonts w:cs="Times New Roman"/>
+          <w:szCs w:val="20"/>
+        </w:rPr>
+        <w:t xml:space="preserve"> </w:t>
+      </w:r>
+      <w:proofErr w:type="spellStart"/>
+      <w:r>
+        <w:rPr>
+          <w:rFonts w:cs="Times New Roman"/>
+          <w:szCs w:val="20"/>
+        </w:rPr>
+        <w:t>vreme</w:t>
+      </w:r>
+      <w:proofErr w:type="spellEnd"/>
+      <w:r>
+        <w:rPr>
+          <w:rFonts w:cs="Times New Roman"/>
+          <w:szCs w:val="20"/>
+        </w:rPr>
+        <w:t xml:space="preserve"> </w:t>
+      </w:r>
+      <w:proofErr w:type="spellStart"/>
+      <w:r>
+        <w:rPr>
+          <w:rFonts w:cs="Times New Roman"/>
+          <w:szCs w:val="20"/>
+        </w:rPr>
+        <w:t>izlaska</w:t>
+      </w:r>
+      <w:proofErr w:type="spellEnd"/>
+      <w:r>
+        <w:rPr>
+          <w:rFonts w:cs="Times New Roman"/>
+          <w:szCs w:val="20"/>
+        </w:rPr>
+        <w:t xml:space="preserve"> </w:t>
+      </w:r>
+      <w:proofErr w:type="spellStart"/>
+      <w:r>
+        <w:rPr>
+          <w:rFonts w:cs="Times New Roman"/>
+          <w:szCs w:val="20"/>
+        </w:rPr>
+        <w:t>kao</w:t>
+      </w:r>
+      <w:proofErr w:type="spellEnd"/>
+      <w:r>
+        <w:rPr>
+          <w:rFonts w:cs="Times New Roman"/>
+          <w:szCs w:val="20"/>
+        </w:rPr>
+        <w:t xml:space="preserve"> </w:t>
+      </w:r>
+      <w:proofErr w:type="spellStart"/>
+      <w:r>
+        <w:rPr>
+          <w:rFonts w:cs="Times New Roman"/>
+          <w:szCs w:val="20"/>
+        </w:rPr>
+        <w:t>i</w:t>
+      </w:r>
+      <w:proofErr w:type="spellEnd"/>
+      <w:r>
+        <w:rPr>
+          <w:rFonts w:cs="Times New Roman"/>
+          <w:szCs w:val="20"/>
+        </w:rPr>
+        <w:t xml:space="preserve"> </w:t>
+      </w:r>
+      <w:proofErr w:type="spellStart"/>
+      <w:r>
+        <w:rPr>
+          <w:rFonts w:cs="Times New Roman"/>
+          <w:szCs w:val="20"/>
+        </w:rPr>
+        <w:t>račun</w:t>
+      </w:r>
+      <w:proofErr w:type="spellEnd"/>
+      <w:r>
+        <w:rPr>
+          <w:rFonts w:cs="Times New Roman"/>
+          <w:szCs w:val="20"/>
+        </w:rPr>
+        <w:t xml:space="preserve"> (</w:t>
+      </w:r>
+      <w:proofErr w:type="spellStart"/>
+      <w:r>
+        <w:rPr>
+          <w:rFonts w:cs="Times New Roman"/>
+          <w:szCs w:val="20"/>
+        </w:rPr>
+        <w:t>ukoliko</w:t>
+      </w:r>
+      <w:proofErr w:type="spellEnd"/>
+      <w:r>
+        <w:rPr>
+          <w:rFonts w:cs="Times New Roman"/>
+          <w:szCs w:val="20"/>
+        </w:rPr>
+        <w:t xml:space="preserve"> </w:t>
+      </w:r>
+      <w:proofErr w:type="spellStart"/>
+      <w:r>
+        <w:rPr>
+          <w:rFonts w:cs="Times New Roman"/>
+          <w:szCs w:val="20"/>
+        </w:rPr>
+        <w:t>ga</w:t>
+      </w:r>
+      <w:proofErr w:type="spellEnd"/>
+      <w:r>
+        <w:rPr>
+          <w:rFonts w:cs="Times New Roman"/>
+          <w:szCs w:val="20"/>
+        </w:rPr>
+        <w:t xml:space="preserve"> je </w:t>
+      </w:r>
+      <w:proofErr w:type="spellStart"/>
+      <w:r>
+        <w:rPr>
+          <w:rFonts w:cs="Times New Roman"/>
+          <w:szCs w:val="20"/>
+        </w:rPr>
+        <w:t>bilo</w:t>
+      </w:r>
+      <w:proofErr w:type="spellEnd"/>
+      <w:r>
+        <w:rPr>
+          <w:rFonts w:cs="Times New Roman"/>
+          <w:szCs w:val="20"/>
+        </w:rPr>
+        <w:t>)</w:t>
       </w:r>
       <w:r>
         <w:rPr>
@@ -6162,7 +8866,7 @@
 </file>
 
 <file path=customXml/itemProps1.xml><?xml version="1.0" encoding="utf-8"?>
-<ds:datastoreItem xmlns:ds="http://schemas.openxmlformats.org/officeDocument/2006/customXml" ds:itemID="{5D03B137-0D93-414F-8954-06713F0CAD8F}">
+<ds:datastoreItem xmlns:ds="http://schemas.openxmlformats.org/officeDocument/2006/customXml" ds:itemID="{5D96C9FD-2C78-4076-AB91-E2A3803CF470}">
   <ds:schemaRefs>
     <ds:schemaRef ds:uri="http://schemas.openxmlformats.org/officeDocument/2006/bibliography"/>
   </ds:schemaRefs>

</xml_diff>

<commit_message>
azurirani ssu na osnovu implementacije
</commit_message>
<xml_diff>
--- a/dokumentacija/faza2/ssu/izlazak.docx
+++ b/dokumentacija/faza2/ssu/izlazak.docx
@@ -4000,6 +4000,7 @@
         <w:t xml:space="preserve"> </w:t>
       </w:r>
       <w:proofErr w:type="spellStart"/>
+      <w:proofErr w:type="gramStart"/>
       <w:r>
         <w:rPr>
           <w:rFonts w:cs="Times New Roman"/>
@@ -4013,7 +4014,15 @@
           <w:rFonts w:cs="Times New Roman"/>
           <w:szCs w:val="20"/>
         </w:rPr>
-        <w:t xml:space="preserve">  je </w:t>
+        <w:t xml:space="preserve">  je</w:t>
+      </w:r>
+      <w:proofErr w:type="gramEnd"/>
+      <w:r>
+        <w:rPr>
+          <w:rFonts w:cs="Times New Roman"/>
+          <w:szCs w:val="20"/>
+        </w:rPr>
+        <w:t xml:space="preserve"> </w:t>
       </w:r>
       <w:proofErr w:type="spellStart"/>
       <w:r>
@@ -4942,7 +4951,13 @@
         <w:rPr>
           <w:rFonts w:eastAsia="Times New Roman" w:cs="Times New Roman"/>
         </w:rPr>
-        <w:t>odnosu</w:t>
+        <w:t>odnos</w:t>
+      </w:r>
+      <w:r>
+        <w:rPr>
+          <w:rFonts w:eastAsia="Times New Roman" w:cs="Times New Roman"/>
+        </w:rPr>
+        <w:t>no</w:t>
       </w:r>
       <w:proofErr w:type="spellEnd"/>
       <w:r>
@@ -5055,20 +5070,6 @@
           <w:rFonts w:eastAsia="Times New Roman" w:cs="Times New Roman"/>
         </w:rPr>
         <w:t>jem</w:t>
-      </w:r>
-      <w:proofErr w:type="spellEnd"/>
-      <w:r>
-        <w:rPr>
-          <w:rFonts w:eastAsia="Times New Roman" w:cs="Times New Roman"/>
-        </w:rPr>
-        <w:t xml:space="preserve"> </w:t>
-      </w:r>
-      <w:proofErr w:type="spellStart"/>
-      <w:r>
-        <w:rPr>
-          <w:rFonts w:eastAsia="Times New Roman" w:cs="Times New Roman"/>
-        </w:rPr>
-        <w:t>uopšte</w:t>
       </w:r>
       <w:proofErr w:type="spellEnd"/>
       <w:r>
@@ -5476,123 +5477,15 @@
           <w:color w:val="auto"/>
           <w:szCs w:val="20"/>
         </w:rPr>
-        <w:t xml:space="preserve"> </w:t>
-      </w:r>
-      <w:proofErr w:type="spellStart"/>
+        <w:t>.</w:t>
+      </w:r>
       <w:r>
         <w:rPr>
           <w:rFonts w:cs="Times New Roman"/>
           <w:color w:val="auto"/>
           <w:szCs w:val="20"/>
         </w:rPr>
-        <w:t>i</w:t>
-      </w:r>
-      <w:proofErr w:type="spellEnd"/>
-      <w:r>
-        <w:rPr>
-          <w:rFonts w:cs="Times New Roman"/>
-          <w:color w:val="auto"/>
-          <w:szCs w:val="20"/>
-        </w:rPr>
-        <w:t xml:space="preserve"> </w:t>
-      </w:r>
-      <w:proofErr w:type="spellStart"/>
-      <w:r>
-        <w:rPr>
-          <w:rFonts w:cs="Times New Roman"/>
-          <w:color w:val="auto"/>
-          <w:szCs w:val="20"/>
-        </w:rPr>
-        <w:t>izmirio</w:t>
-      </w:r>
-      <w:proofErr w:type="spellEnd"/>
-      <w:r>
-        <w:rPr>
-          <w:rFonts w:cs="Times New Roman"/>
-          <w:color w:val="auto"/>
-          <w:szCs w:val="20"/>
-        </w:rPr>
-        <w:t xml:space="preserve"> je </w:t>
-      </w:r>
-      <w:proofErr w:type="spellStart"/>
-      <w:r>
-        <w:rPr>
-          <w:rFonts w:cs="Times New Roman"/>
-          <w:color w:val="auto"/>
-          <w:szCs w:val="20"/>
-        </w:rPr>
-        <w:t>svoje</w:t>
-      </w:r>
-      <w:proofErr w:type="spellEnd"/>
-      <w:r>
-        <w:rPr>
-          <w:rFonts w:cs="Times New Roman"/>
-          <w:color w:val="auto"/>
-          <w:szCs w:val="20"/>
-        </w:rPr>
-        <w:t xml:space="preserve"> </w:t>
-      </w:r>
-      <w:proofErr w:type="spellStart"/>
-      <w:r>
-        <w:rPr>
-          <w:rFonts w:cs="Times New Roman"/>
-          <w:color w:val="auto"/>
-          <w:szCs w:val="20"/>
-        </w:rPr>
-        <w:t>obaveze</w:t>
-      </w:r>
-      <w:proofErr w:type="spellEnd"/>
-      <w:r>
-        <w:rPr>
-          <w:rFonts w:cs="Times New Roman"/>
-          <w:color w:val="auto"/>
-          <w:szCs w:val="20"/>
-        </w:rPr>
-        <w:t xml:space="preserve"> (</w:t>
-      </w:r>
-      <w:proofErr w:type="spellStart"/>
-      <w:r>
-        <w:rPr>
-          <w:rFonts w:cs="Times New Roman"/>
-          <w:color w:val="auto"/>
-          <w:szCs w:val="20"/>
-        </w:rPr>
-        <w:t>platio</w:t>
-      </w:r>
-      <w:proofErr w:type="spellEnd"/>
-      <w:r>
-        <w:rPr>
-          <w:rFonts w:cs="Times New Roman"/>
-          <w:color w:val="auto"/>
-          <w:szCs w:val="20"/>
-        </w:rPr>
-        <w:t xml:space="preserve"> je </w:t>
-      </w:r>
-      <w:proofErr w:type="spellStart"/>
-      <w:r>
-        <w:rPr>
-          <w:rFonts w:cs="Times New Roman"/>
-          <w:color w:val="auto"/>
-          <w:szCs w:val="20"/>
-        </w:rPr>
-        <w:t>račun</w:t>
-      </w:r>
-      <w:proofErr w:type="spellEnd"/>
-      <w:r>
-        <w:rPr>
-          <w:rFonts w:cs="Times New Roman"/>
-          <w:color w:val="auto"/>
-          <w:szCs w:val="20"/>
-        </w:rPr>
-        <w:t>)</w:t>
-      </w:r>
-      <w:r>
-        <w:rPr>
-          <w:rFonts w:cs="Times New Roman"/>
-          <w:color w:val="auto"/>
-          <w:szCs w:val="20"/>
-        </w:rPr>
-        <w:t>.</w:t>
+        <w:t xml:space="preserve"> </w:t>
       </w:r>
     </w:p>
     <w:p>

</xml_diff>